<commit_message>
With 3 new folder of station SWD files, rerun the program again to dump all the data into database.
</commit_message>
<xml_diff>
--- a/Readme.docx
+++ b/Readme.docx
@@ -5,6 +5,7 @@
     <w:p>
       <w:pPr>
         <w:jc w:val="center"/>
+        <w:outlineLvl w:val="0"/>
       </w:pPr>
       <w:r>
         <w:t xml:space="preserve">Instructions of using the </w:t>
@@ -112,11 +113,19 @@
         <w:t xml:space="preserve">Use the </w:t>
       </w:r>
       <w:proofErr w:type="spellStart"/>
+      <w:proofErr w:type="gramStart"/>
       <w:r>
         <w:t>Automator</w:t>
       </w:r>
       <w:proofErr w:type="spellEnd"/>
       <w:r>
+        <w:t>(</w:t>
+      </w:r>
+      <w:proofErr w:type="gramEnd"/>
+      <w:r>
+        <w:t>Ask for Finder Items, Get Folder Contents, New Text File)</w:t>
+      </w:r>
+      <w:r>
         <w:t xml:space="preserve"> to get the </w:t>
       </w:r>
       <w:proofErr w:type="spellStart"/>
@@ -125,7 +134,15 @@
       </w:r>
       <w:proofErr w:type="spellEnd"/>
       <w:r>
-        <w:t xml:space="preserve"> in Desktop folder (file_Names_2015.txt in my case on Desktop); </w:t>
+        <w:t xml:space="preserve"> in Desktop folder (file_Names_2015</w:t>
+      </w:r>
+      <w:r>
+        <w:t>_update</w:t>
+      </w:r>
+      <w:bookmarkStart w:id="0" w:name="_GoBack"/>
+      <w:bookmarkEnd w:id="0"/>
+      <w:r>
+        <w:t xml:space="preserve">.txt in my case on Desktop); </w:t>
       </w:r>
     </w:p>
     <w:p>
@@ -718,8 +735,6 @@
         </w:rPr>
         <w:t xml:space="preserve">Finally, </w:t>
       </w:r>
-      <w:bookmarkStart w:id="0" w:name="_GoBack"/>
-      <w:bookmarkEnd w:id="0"/>
       <w:r>
         <w:rPr>
           <w:rFonts w:ascii="Monaco" w:hAnsi="Monaco" w:cs="Monaco"/>

</xml_diff>

<commit_message>
Modify the method to add table names as parameter..
</commit_message>
<xml_diff>
--- a/Readme.docx
+++ b/Readme.docx
@@ -1,6 +1,6 @@
 
 <file path=word/document.xml><?xml version="1.0" encoding="utf-8"?>
-<w:document xmlns:wpc="http://schemas.microsoft.com/office/word/2010/wordprocessingCanvas" xmlns:mo="http://schemas.microsoft.com/office/mac/office/2008/main" xmlns:mc="http://schemas.openxmlformats.org/markup-compatibility/2006" xmlns:mv="urn:schemas-microsoft-com:mac:vml" xmlns:o="urn:schemas-microsoft-com:office:office" xmlns:r="http://schemas.openxmlformats.org/officeDocument/2006/relationships" xmlns:m="http://schemas.openxmlformats.org/officeDocument/2006/math" xmlns:v="urn:schemas-microsoft-com:vml" xmlns:wp14="http://schemas.microsoft.com/office/word/2010/wordprocessingDrawing" xmlns:wp="http://schemas.openxmlformats.org/drawingml/2006/wordprocessingDrawing" xmlns:w10="urn:schemas-microsoft-com:office:word" xmlns:w="http://schemas.openxmlformats.org/wordprocessingml/2006/main" xmlns:w14="http://schemas.microsoft.com/office/word/2010/wordml" xmlns:w15="http://schemas.microsoft.com/office/word/2012/wordml" xmlns:wpg="http://schemas.microsoft.com/office/word/2010/wordprocessingGroup" xmlns:wpi="http://schemas.microsoft.com/office/word/2010/wordprocessingInk" xmlns:wne="http://schemas.microsoft.com/office/word/2006/wordml" xmlns:wps="http://schemas.microsoft.com/office/word/2010/wordprocessingShape" mc:Ignorable="w14 w15 wp14">
+<w:document xmlns:wpc="http://schemas.microsoft.com/office/word/2010/wordprocessingCanvas" xmlns:mo="http://schemas.microsoft.com/office/mac/office/2008/main" xmlns:mc="http://schemas.openxmlformats.org/markup-compatibility/2006" xmlns:mv="urn:schemas-microsoft-com:mac:vml" xmlns:o="urn:schemas-microsoft-com:office:office" xmlns:r="http://schemas.openxmlformats.org/officeDocument/2006/relationships" xmlns:m="http://schemas.openxmlformats.org/officeDocument/2006/math" xmlns:v="urn:schemas-microsoft-com:vml" xmlns:wp14="http://schemas.microsoft.com/office/word/2010/wordprocessingDrawing" xmlns:wp="http://schemas.openxmlformats.org/drawingml/2006/wordprocessingDrawing" xmlns:w10="urn:schemas-microsoft-com:office:word" xmlns:w="http://schemas.openxmlformats.org/wordprocessingml/2006/main" xmlns:w14="http://schemas.microsoft.com/office/word/2010/wordml" xmlns:wpg="http://schemas.microsoft.com/office/word/2010/wordprocessingGroup" xmlns:wpi="http://schemas.microsoft.com/office/word/2010/wordprocessingInk" xmlns:wne="http://schemas.microsoft.com/office/word/2006/wordml" xmlns:wps="http://schemas.microsoft.com/office/word/2010/wordprocessingShape" mc:Ignorable="w14 wp14">
   <w:body>
     <w:p>
       <w:pPr>
@@ -50,7 +50,6 @@
       <w:r>
         <w:rPr>
           <w:noProof/>
-          <w:lang w:eastAsia="zh-CN"/>
         </w:rPr>
         <w:drawing>
           <wp:inline distT="0" distB="0" distL="0" distR="0" wp14:anchorId="5D54059C" wp14:editId="7B680B6F">
@@ -70,7 +69,7 @@
                     </pic:cNvPicPr>
                   </pic:nvPicPr>
                   <pic:blipFill>
-                    <a:blip r:embed="rId5">
+                    <a:blip r:embed="rId6">
                       <a:extLst>
                         <a:ext uri="{28A0092B-C50C-407E-A947-70E740481C1C}">
                           <a14:useLocalDpi xmlns:a14="http://schemas.microsoft.com/office/drawing/2010/main" val="0"/>
@@ -139,8 +138,6 @@
       <w:r>
         <w:t>_update</w:t>
       </w:r>
-      <w:bookmarkStart w:id="0" w:name="_GoBack"/>
-      <w:bookmarkEnd w:id="0"/>
       <w:r>
         <w:t xml:space="preserve">.txt in my case on Desktop); </w:t>
       </w:r>
@@ -152,7 +149,6 @@
       <w:r>
         <w:rPr>
           <w:noProof/>
-          <w:lang w:eastAsia="zh-CN"/>
         </w:rPr>
         <w:lastRenderedPageBreak/>
         <w:drawing>
@@ -173,7 +169,7 @@
                     </pic:cNvPicPr>
                   </pic:nvPicPr>
                   <pic:blipFill>
-                    <a:blip r:embed="rId6">
+                    <a:blip r:embed="rId7">
                       <a:extLst>
                         <a:ext uri="{28A0092B-C50C-407E-A947-70E740481C1C}">
                           <a14:useLocalDpi xmlns:a14="http://schemas.microsoft.com/office/drawing/2010/main" val="0"/>
@@ -213,7 +209,10 @@
         </w:numPr>
       </w:pPr>
       <w:r>
-        <w:t xml:space="preserve">In Eclipse, run the </w:t>
+        <w:t xml:space="preserve">In Eclipse, </w:t>
+      </w:r>
+      <w:r>
+        <w:t xml:space="preserve">import project </w:t>
       </w:r>
       <w:proofErr w:type="spellStart"/>
       <w:r>
@@ -221,6 +220,86 @@
       </w:r>
       <w:proofErr w:type="spellEnd"/>
       <w:r>
+        <w:t xml:space="preserve"> into your workspace. </w:t>
+      </w:r>
+    </w:p>
+    <w:p>
+      <w:pPr>
+        <w:ind w:left="720"/>
+      </w:pPr>
+    </w:p>
+    <w:p>
+      <w:pPr>
+        <w:ind w:left="720"/>
+      </w:pPr>
+      <w:r>
+        <w:rPr>
+          <w:noProof/>
+        </w:rPr>
+        <w:drawing>
+          <wp:inline distT="0" distB="0" distL="0" distR="0" wp14:anchorId="27B8B872" wp14:editId="7243C233">
+            <wp:extent cx="5486400" cy="5473700"/>
+            <wp:effectExtent l="0" t="0" r="0" b="12700"/>
+            <wp:docPr id="6" name="Picture 6"/>
+            <wp:cNvGraphicFramePr>
+              <a:graphicFrameLocks xmlns:a="http://schemas.openxmlformats.org/drawingml/2006/main" noChangeAspect="1"/>
+            </wp:cNvGraphicFramePr>
+            <a:graphic xmlns:a="http://schemas.openxmlformats.org/drawingml/2006/main">
+              <a:graphicData uri="http://schemas.openxmlformats.org/drawingml/2006/picture">
+                <pic:pic xmlns:pic="http://schemas.openxmlformats.org/drawingml/2006/picture">
+                  <pic:nvPicPr>
+                    <pic:cNvPr id="0" name="Screen Shot 2016-05-31 at 11.06.27 AM.png"/>
+                    <pic:cNvPicPr/>
+                  </pic:nvPicPr>
+                  <pic:blipFill>
+                    <a:blip r:embed="rId8">
+                      <a:extLst>
+                        <a:ext uri="{28A0092B-C50C-407E-A947-70E740481C1C}">
+                          <a14:useLocalDpi xmlns:a14="http://schemas.microsoft.com/office/drawing/2010/main" val="0"/>
+                        </a:ext>
+                      </a:extLst>
+                    </a:blip>
+                    <a:stretch>
+                      <a:fillRect/>
+                    </a:stretch>
+                  </pic:blipFill>
+                  <pic:spPr>
+                    <a:xfrm>
+                      <a:off x="0" y="0"/>
+                      <a:ext cx="5486400" cy="5473700"/>
+                    </a:xfrm>
+                    <a:prstGeom prst="rect">
+                      <a:avLst/>
+                    </a:prstGeom>
+                  </pic:spPr>
+                </pic:pic>
+              </a:graphicData>
+            </a:graphic>
+          </wp:inline>
+        </w:drawing>
+      </w:r>
+    </w:p>
+    <w:p>
+      <w:pPr>
+        <w:ind w:left="720"/>
+      </w:pPr>
+    </w:p>
+    <w:p>
+      <w:pPr>
+        <w:numPr>
+          <w:ilvl w:val="0"/>
+          <w:numId w:val="1"/>
+        </w:numPr>
+      </w:pPr>
+      <w:r>
+        <w:t xml:space="preserve">Run the </w:t>
+      </w:r>
+      <w:proofErr w:type="spellStart"/>
+      <w:r>
+        <w:t>GxE_Weather_Data_Format_Transfer</w:t>
+      </w:r>
+      <w:proofErr w:type="spellEnd"/>
+      <w:r>
         <w:t>/</w:t>
       </w:r>
       <w:r>
@@ -234,18 +313,15 @@
       <w:r>
         <w:t xml:space="preserve"> as java application;</w:t>
       </w:r>
-    </w:p>
-    <w:p>
-      <w:pPr>
-        <w:ind w:left="720"/>
-      </w:pPr>
+      <w:r>
+        <w:br/>
+      </w:r>
       <w:r>
         <w:rPr>
           <w:noProof/>
-          <w:lang w:eastAsia="zh-CN"/>
         </w:rPr>
         <w:drawing>
-          <wp:inline distT="0" distB="0" distL="0" distR="0" wp14:anchorId="25E35CD4" wp14:editId="1E6CFC2C">
+          <wp:inline distT="0" distB="0" distL="0" distR="0" wp14:anchorId="2EB31215" wp14:editId="26C96BF3">
             <wp:extent cx="5480050" cy="2971800"/>
             <wp:effectExtent l="0" t="0" r="0" b="0"/>
             <wp:docPr id="3" name="Picture 3" descr="Screen Shot 2016-04-04 at 10"/>
@@ -262,7 +338,7 @@
                     </pic:cNvPicPr>
                   </pic:nvPicPr>
                   <pic:blipFill>
-                    <a:blip r:embed="rId7">
+                    <a:blip r:embed="rId9">
                       <a:extLst>
                         <a:ext uri="{28A0092B-C50C-407E-A947-70E740481C1C}">
                           <a14:useLocalDpi xmlns:a14="http://schemas.microsoft.com/office/drawing/2010/main" val="0"/>
@@ -326,7 +402,6 @@
       <w:r>
         <w:rPr>
           <w:noProof/>
-          <w:lang w:eastAsia="zh-CN"/>
         </w:rPr>
         <w:drawing>
           <wp:inline distT="0" distB="0" distL="0" distR="0" wp14:anchorId="5612DE94" wp14:editId="2CF1AF41">
@@ -346,7 +421,7 @@
                     </pic:cNvPicPr>
                   </pic:nvPicPr>
                   <pic:blipFill>
-                    <a:blip r:embed="rId8">
+                    <a:blip r:embed="rId10">
                       <a:extLst>
                         <a:ext uri="{28A0092B-C50C-407E-A947-70E740481C1C}">
                           <a14:useLocalDpi xmlns:a14="http://schemas.microsoft.com/office/drawing/2010/main" val="0"/>
@@ -578,19 +653,7 @@
           <w:sz w:val="22"/>
           <w:szCs w:val="22"/>
         </w:rPr>
-        <w:t>db_</w:t>
-      </w:r>
-      <w:proofErr w:type="gramStart"/>
-      <w:r>
-        <w:rPr>
-          <w:rFonts w:ascii="Monaco" w:hAnsi="Monaco" w:cs="Monaco"/>
-          <w:i/>
-          <w:iCs/>
-          <w:color w:val="0000C0"/>
-          <w:sz w:val="22"/>
-          <w:szCs w:val="22"/>
-        </w:rPr>
-        <w:t>tester</w:t>
+        <w:t>db_tester</w:t>
       </w:r>
       <w:r>
         <w:rPr>
@@ -599,9 +662,9 @@
           <w:sz w:val="22"/>
           <w:szCs w:val="22"/>
         </w:rPr>
-        <w:t>.drop</w:t>
-      </w:r>
-      <w:proofErr w:type="gramEnd"/>
+        <w:t>.drop_Then_Create_</w:t>
+      </w:r>
+      <w:proofErr w:type="gramStart"/>
       <w:r>
         <w:rPr>
           <w:rFonts w:ascii="Monaco" w:hAnsi="Monaco" w:cs="Monaco"/>
@@ -609,7 +672,7 @@
           <w:sz w:val="22"/>
           <w:szCs w:val="22"/>
         </w:rPr>
-        <w:t>_Then_Create_Table</w:t>
+        <w:t>Table</w:t>
       </w:r>
       <w:proofErr w:type="spellEnd"/>
       <w:r>
@@ -622,6 +685,7 @@
         <w:t>(</w:t>
       </w:r>
       <w:proofErr w:type="spellStart"/>
+      <w:proofErr w:type="gramEnd"/>
       <w:r>
         <w:rPr>
           <w:rFonts w:ascii="Monaco" w:hAnsi="Monaco" w:cs="Monaco"/>
@@ -673,7 +737,6 @@
           <w:color w:val="000000"/>
           <w:sz w:val="22"/>
           <w:szCs w:val="22"/>
-          <w:lang w:eastAsia="zh-CN"/>
         </w:rPr>
         <w:drawing>
           <wp:inline distT="0" distB="0" distL="0" distR="0" wp14:anchorId="4EDD2222" wp14:editId="1473642C">
@@ -691,7 +754,7 @@
                     <pic:cNvPicPr/>
                   </pic:nvPicPr>
                   <pic:blipFill>
-                    <a:blip r:embed="rId9">
+                    <a:blip r:embed="rId11">
                       <a:extLst>
                         <a:ext uri="{28A0092B-C50C-407E-A947-70E740481C1C}">
                           <a14:useLocalDpi xmlns:a14="http://schemas.microsoft.com/office/drawing/2010/main" val="0"/>
@@ -760,7 +823,27 @@
           <w:sz w:val="22"/>
           <w:szCs w:val="22"/>
         </w:rPr>
-        <w:t>2-4 again.</w:t>
+        <w:t>2-</w:t>
+      </w:r>
+      <w:r>
+        <w:rPr>
+          <w:rFonts w:ascii="Monaco" w:hAnsi="Monaco" w:cs="Monaco"/>
+          <w:color w:val="000000"/>
+          <w:sz w:val="22"/>
+          <w:szCs w:val="22"/>
+        </w:rPr>
+        <w:t>5</w:t>
+      </w:r>
+      <w:bookmarkStart w:id="0" w:name="_GoBack"/>
+      <w:bookmarkEnd w:id="0"/>
+      <w:r>
+        <w:rPr>
+          <w:rFonts w:ascii="Monaco" w:hAnsi="Monaco" w:cs="Monaco"/>
+          <w:color w:val="000000"/>
+          <w:sz w:val="22"/>
+          <w:szCs w:val="22"/>
+        </w:rPr>
+        <w:t xml:space="preserve"> again.</w:t>
       </w:r>
     </w:p>
     <w:sectPr>
@@ -774,7 +857,7 @@
 </file>
 
 <file path=word/numbering.xml><?xml version="1.0" encoding="utf-8"?>
-<w:numbering xmlns:wpc="http://schemas.microsoft.com/office/word/2010/wordprocessingCanvas" xmlns:mo="http://schemas.microsoft.com/office/mac/office/2008/main" xmlns:mc="http://schemas.openxmlformats.org/markup-compatibility/2006" xmlns:mv="urn:schemas-microsoft-com:mac:vml" xmlns:o="urn:schemas-microsoft-com:office:office" xmlns:r="http://schemas.openxmlformats.org/officeDocument/2006/relationships" xmlns:m="http://schemas.openxmlformats.org/officeDocument/2006/math" xmlns:v="urn:schemas-microsoft-com:vml" xmlns:wp14="http://schemas.microsoft.com/office/word/2010/wordprocessingDrawing" xmlns:wp="http://schemas.openxmlformats.org/drawingml/2006/wordprocessingDrawing" xmlns:w10="urn:schemas-microsoft-com:office:word" xmlns:w="http://schemas.openxmlformats.org/wordprocessingml/2006/main" xmlns:w14="http://schemas.microsoft.com/office/word/2010/wordml" xmlns:w15="http://schemas.microsoft.com/office/word/2012/wordml" xmlns:wpg="http://schemas.microsoft.com/office/word/2010/wordprocessingGroup" xmlns:wpi="http://schemas.microsoft.com/office/word/2010/wordprocessingInk" xmlns:wne="http://schemas.microsoft.com/office/word/2006/wordml" xmlns:wps="http://schemas.microsoft.com/office/word/2010/wordprocessingShape" mc:Ignorable="w14 w15 wp14">
+<w:numbering xmlns:wpc="http://schemas.microsoft.com/office/word/2010/wordprocessingCanvas" xmlns:mo="http://schemas.microsoft.com/office/mac/office/2008/main" xmlns:mc="http://schemas.openxmlformats.org/markup-compatibility/2006" xmlns:mv="urn:schemas-microsoft-com:mac:vml" xmlns:o="urn:schemas-microsoft-com:office:office" xmlns:r="http://schemas.openxmlformats.org/officeDocument/2006/relationships" xmlns:m="http://schemas.openxmlformats.org/officeDocument/2006/math" xmlns:v="urn:schemas-microsoft-com:vml" xmlns:wp14="http://schemas.microsoft.com/office/word/2010/wordprocessingDrawing" xmlns:wp="http://schemas.openxmlformats.org/drawingml/2006/wordprocessingDrawing" xmlns:w10="urn:schemas-microsoft-com:office:word" xmlns:w="http://schemas.openxmlformats.org/wordprocessingml/2006/main" xmlns:w14="http://schemas.microsoft.com/office/word/2010/wordml" xmlns:wpg="http://schemas.microsoft.com/office/word/2010/wordprocessingGroup" xmlns:wpi="http://schemas.microsoft.com/office/word/2010/wordprocessingInk" xmlns:wne="http://schemas.microsoft.com/office/word/2006/wordml" xmlns:wps="http://schemas.microsoft.com/office/word/2010/wordprocessingShape" mc:Ignorable="w14 wp14">
   <w:abstractNum w:abstractNumId="0">
     <w:nsid w:val="37532021"/>
     <w:multiLevelType w:val="hybridMultilevel"/>
@@ -868,7 +951,7 @@
 </file>
 
 <file path=word/styles.xml><?xml version="1.0" encoding="utf-8"?>
-<w:styles xmlns:mc="http://schemas.openxmlformats.org/markup-compatibility/2006" xmlns:r="http://schemas.openxmlformats.org/officeDocument/2006/relationships" xmlns:w="http://schemas.openxmlformats.org/wordprocessingml/2006/main" xmlns:w14="http://schemas.microsoft.com/office/word/2010/wordml" xmlns:w15="http://schemas.microsoft.com/office/word/2012/wordml" mc:Ignorable="w14 w15">
+<w:styles xmlns:mc="http://schemas.openxmlformats.org/markup-compatibility/2006" xmlns:r="http://schemas.openxmlformats.org/officeDocument/2006/relationships" xmlns:w="http://schemas.openxmlformats.org/wordprocessingml/2006/main" xmlns:w14="http://schemas.microsoft.com/office/word/2010/wordml" mc:Ignorable="w14">
   <w:docDefaults>
     <w:rPrDefault>
       <w:rPr>
@@ -878,387 +961,144 @@
     </w:rPrDefault>
     <w:pPrDefault/>
   </w:docDefaults>
-  <w:latentStyles w:defLockedState="0" w:defUIPriority="99" w:defSemiHidden="0" w:defUnhideWhenUsed="0" w:defQFormat="0" w:count="380">
-    <w:lsdException w:name="Normal" w:uiPriority="0" w:qFormat="1"/>
-    <w:lsdException w:name="heading 1" w:uiPriority="9" w:qFormat="1"/>
-    <w:lsdException w:name="heading 2" w:semiHidden="1" w:uiPriority="9" w:unhideWhenUsed="1" w:qFormat="1"/>
-    <w:lsdException w:name="heading 3" w:semiHidden="1" w:uiPriority="9" w:unhideWhenUsed="1" w:qFormat="1"/>
-    <w:lsdException w:name="heading 4" w:semiHidden="1" w:uiPriority="9" w:unhideWhenUsed="1" w:qFormat="1"/>
-    <w:lsdException w:name="heading 5" w:semiHidden="1" w:uiPriority="9" w:unhideWhenUsed="1" w:qFormat="1"/>
-    <w:lsdException w:name="heading 6" w:semiHidden="1" w:uiPriority="9" w:unhideWhenUsed="1" w:qFormat="1"/>
-    <w:lsdException w:name="heading 7" w:semiHidden="1" w:uiPriority="9" w:unhideWhenUsed="1" w:qFormat="1"/>
-    <w:lsdException w:name="heading 8" w:semiHidden="1" w:uiPriority="9" w:unhideWhenUsed="1" w:qFormat="1"/>
-    <w:lsdException w:name="heading 9" w:semiHidden="1" w:uiPriority="9" w:unhideWhenUsed="1" w:qFormat="1"/>
-    <w:lsdException w:name="index 1" w:semiHidden="1" w:unhideWhenUsed="1"/>
-    <w:lsdException w:name="index 2" w:semiHidden="1" w:unhideWhenUsed="1"/>
-    <w:lsdException w:name="index 3" w:semiHidden="1" w:unhideWhenUsed="1"/>
-    <w:lsdException w:name="index 4" w:semiHidden="1" w:unhideWhenUsed="1"/>
-    <w:lsdException w:name="index 5" w:semiHidden="1" w:unhideWhenUsed="1"/>
-    <w:lsdException w:name="index 6" w:semiHidden="1" w:unhideWhenUsed="1"/>
-    <w:lsdException w:name="index 7" w:semiHidden="1" w:unhideWhenUsed="1"/>
-    <w:lsdException w:name="index 8" w:semiHidden="1" w:unhideWhenUsed="1"/>
-    <w:lsdException w:name="index 9" w:semiHidden="1" w:unhideWhenUsed="1"/>
-    <w:lsdException w:name="toc 1" w:semiHidden="1" w:uiPriority="39" w:unhideWhenUsed="1"/>
-    <w:lsdException w:name="toc 2" w:semiHidden="1" w:uiPriority="39" w:unhideWhenUsed="1"/>
-    <w:lsdException w:name="toc 3" w:semiHidden="1" w:uiPriority="39" w:unhideWhenUsed="1"/>
-    <w:lsdException w:name="toc 4" w:semiHidden="1" w:uiPriority="39" w:unhideWhenUsed="1"/>
-    <w:lsdException w:name="toc 5" w:semiHidden="1" w:uiPriority="39" w:unhideWhenUsed="1"/>
-    <w:lsdException w:name="toc 6" w:semiHidden="1" w:uiPriority="39" w:unhideWhenUsed="1"/>
-    <w:lsdException w:name="toc 7" w:semiHidden="1" w:uiPriority="39" w:unhideWhenUsed="1"/>
-    <w:lsdException w:name="toc 8" w:semiHidden="1" w:uiPriority="39" w:unhideWhenUsed="1"/>
-    <w:lsdException w:name="toc 9" w:semiHidden="1" w:uiPriority="39" w:unhideWhenUsed="1"/>
-    <w:lsdException w:name="Normal Indent" w:semiHidden="1" w:unhideWhenUsed="1"/>
-    <w:lsdException w:name="footnote text" w:semiHidden="1" w:unhideWhenUsed="1"/>
-    <w:lsdException w:name="annotation text" w:semiHidden="1" w:unhideWhenUsed="1"/>
-    <w:lsdException w:name="header" w:semiHidden="1" w:unhideWhenUsed="1"/>
-    <w:lsdException w:name="footer" w:semiHidden="1" w:unhideWhenUsed="1"/>
-    <w:lsdException w:name="index heading" w:semiHidden="1" w:unhideWhenUsed="1"/>
-    <w:lsdException w:name="caption" w:semiHidden="1" w:uiPriority="35" w:unhideWhenUsed="1" w:qFormat="1"/>
-    <w:lsdException w:name="table of figures" w:semiHidden="1" w:unhideWhenUsed="1"/>
-    <w:lsdException w:name="envelope address" w:semiHidden="1" w:unhideWhenUsed="1"/>
-    <w:lsdException w:name="envelope return" w:semiHidden="1" w:unhideWhenUsed="1"/>
-    <w:lsdException w:name="footnote reference" w:semiHidden="1" w:unhideWhenUsed="1"/>
-    <w:lsdException w:name="annotation reference" w:semiHidden="1" w:unhideWhenUsed="1"/>
-    <w:lsdException w:name="line number" w:semiHidden="1" w:unhideWhenUsed="1"/>
-    <w:lsdException w:name="page number" w:semiHidden="1" w:unhideWhenUsed="1"/>
-    <w:lsdException w:name="endnote reference" w:semiHidden="1" w:unhideWhenUsed="1"/>
-    <w:lsdException w:name="endnote text" w:semiHidden="1" w:unhideWhenUsed="1"/>
-    <w:lsdException w:name="table of authorities" w:semiHidden="1" w:unhideWhenUsed="1"/>
-    <w:lsdException w:name="macro" w:semiHidden="1" w:unhideWhenUsed="1"/>
-    <w:lsdException w:name="toa heading" w:semiHidden="1" w:unhideWhenUsed="1"/>
-    <w:lsdException w:name="List" w:semiHidden="1" w:unhideWhenUsed="1"/>
-    <w:lsdException w:name="List Bullet" w:semiHidden="1" w:unhideWhenUsed="1"/>
-    <w:lsdException w:name="List Number" w:semiHidden="1" w:unhideWhenUsed="1"/>
-    <w:lsdException w:name="List 2" w:semiHidden="1" w:unhideWhenUsed="1"/>
-    <w:lsdException w:name="List 3" w:semiHidden="1" w:unhideWhenUsed="1"/>
-    <w:lsdException w:name="List 4" w:semiHidden="1" w:unhideWhenUsed="1"/>
-    <w:lsdException w:name="List 5" w:semiHidden="1" w:unhideWhenUsed="1"/>
-    <w:lsdException w:name="List Bullet 2" w:semiHidden="1" w:unhideWhenUsed="1"/>
-    <w:lsdException w:name="List Bullet 3" w:semiHidden="1" w:unhideWhenUsed="1"/>
-    <w:lsdException w:name="List Bullet 4" w:semiHidden="1" w:unhideWhenUsed="1"/>
-    <w:lsdException w:name="List Bullet 5" w:semiHidden="1" w:unhideWhenUsed="1"/>
-    <w:lsdException w:name="List Number 2" w:semiHidden="1" w:unhideWhenUsed="1"/>
-    <w:lsdException w:name="List Number 3" w:semiHidden="1" w:unhideWhenUsed="1"/>
-    <w:lsdException w:name="List Number 4" w:semiHidden="1" w:unhideWhenUsed="1"/>
-    <w:lsdException w:name="List Number 5" w:semiHidden="1" w:unhideWhenUsed="1"/>
-    <w:lsdException w:name="Title" w:uiPriority="10" w:qFormat="1"/>
-    <w:lsdException w:name="Closing" w:semiHidden="1" w:unhideWhenUsed="1"/>
-    <w:lsdException w:name="Signature" w:semiHidden="1" w:unhideWhenUsed="1"/>
-    <w:lsdException w:name="Default Paragraph Font" w:semiHidden="1" w:uiPriority="1" w:unhideWhenUsed="1"/>
-    <w:lsdException w:name="Body Text" w:semiHidden="1" w:unhideWhenUsed="1"/>
-    <w:lsdException w:name="Body Text Indent" w:semiHidden="1" w:unhideWhenUsed="1"/>
-    <w:lsdException w:name="List Continue" w:semiHidden="1" w:unhideWhenUsed="1"/>
-    <w:lsdException w:name="List Continue 2" w:semiHidden="1" w:unhideWhenUsed="1"/>
-    <w:lsdException w:name="List Continue 3" w:semiHidden="1" w:unhideWhenUsed="1"/>
-    <w:lsdException w:name="List Continue 4" w:semiHidden="1" w:unhideWhenUsed="1"/>
-    <w:lsdException w:name="List Continue 5" w:semiHidden="1" w:unhideWhenUsed="1"/>
-    <w:lsdException w:name="Message Header" w:semiHidden="1" w:unhideWhenUsed="1"/>
-    <w:lsdException w:name="Subtitle" w:uiPriority="11" w:qFormat="1"/>
-    <w:lsdException w:name="Salutation" w:semiHidden="1" w:unhideWhenUsed="1"/>
-    <w:lsdException w:name="Date" w:semiHidden="1" w:unhideWhenUsed="1"/>
-    <w:lsdException w:name="Body Text First Indent" w:semiHidden="1" w:unhideWhenUsed="1"/>
-    <w:lsdException w:name="Body Text First Indent 2" w:semiHidden="1" w:unhideWhenUsed="1"/>
-    <w:lsdException w:name="Note Heading" w:semiHidden="1" w:unhideWhenUsed="1"/>
-    <w:lsdException w:name="Body Text 2" w:semiHidden="1" w:unhideWhenUsed="1"/>
-    <w:lsdException w:name="Body Text 3" w:semiHidden="1" w:unhideWhenUsed="1"/>
-    <w:lsdException w:name="Body Text Indent 2" w:semiHidden="1" w:unhideWhenUsed="1"/>
-    <w:lsdException w:name="Body Text Indent 3" w:semiHidden="1" w:unhideWhenUsed="1"/>
-    <w:lsdException w:name="Block Text" w:semiHidden="1" w:unhideWhenUsed="1"/>
-    <w:lsdException w:name="Hyperlink" w:semiHidden="1" w:unhideWhenUsed="1"/>
-    <w:lsdException w:name="FollowedHyperlink" w:semiHidden="1" w:unhideWhenUsed="1"/>
-    <w:lsdException w:name="Strong" w:uiPriority="22" w:qFormat="1"/>
-    <w:lsdException w:name="Emphasis" w:uiPriority="20" w:qFormat="1"/>
-    <w:lsdException w:name="Document Map" w:semiHidden="1" w:unhideWhenUsed="1"/>
-    <w:lsdException w:name="Plain Text" w:semiHidden="1" w:unhideWhenUsed="1"/>
-    <w:lsdException w:name="E-mail Signature" w:semiHidden="1" w:unhideWhenUsed="1"/>
-    <w:lsdException w:name="HTML Top of Form" w:semiHidden="1" w:unhideWhenUsed="1"/>
-    <w:lsdException w:name="HTML Bottom of Form" w:semiHidden="1" w:unhideWhenUsed="1"/>
-    <w:lsdException w:name="Normal (Web)" w:semiHidden="1" w:unhideWhenUsed="1"/>
-    <w:lsdException w:name="HTML Acronym" w:semiHidden="1" w:unhideWhenUsed="1"/>
-    <w:lsdException w:name="HTML Address" w:semiHidden="1" w:unhideWhenUsed="1"/>
-    <w:lsdException w:name="HTML Cite" w:semiHidden="1" w:unhideWhenUsed="1"/>
-    <w:lsdException w:name="HTML Code" w:semiHidden="1" w:unhideWhenUsed="1"/>
-    <w:lsdException w:name="HTML Definition" w:semiHidden="1" w:unhideWhenUsed="1"/>
-    <w:lsdException w:name="HTML Keyboard" w:semiHidden="1" w:unhideWhenUsed="1"/>
-    <w:lsdException w:name="HTML Preformatted" w:semiHidden="1" w:unhideWhenUsed="1"/>
-    <w:lsdException w:name="HTML Sample" w:semiHidden="1" w:unhideWhenUsed="1"/>
-    <w:lsdException w:name="HTML Typewriter" w:semiHidden="1" w:unhideWhenUsed="1"/>
-    <w:lsdException w:name="HTML Variable" w:semiHidden="1" w:unhideWhenUsed="1"/>
-    <w:lsdException w:name="Normal Table" w:semiHidden="1" w:unhideWhenUsed="1"/>
-    <w:lsdException w:name="annotation subject" w:semiHidden="1" w:unhideWhenUsed="1"/>
-    <w:lsdException w:name="No List" w:semiHidden="1" w:unhideWhenUsed="1"/>
-    <w:lsdException w:name="Outline List 1" w:semiHidden="1" w:unhideWhenUsed="1"/>
-    <w:lsdException w:name="Outline List 2" w:semiHidden="1" w:unhideWhenUsed="1"/>
-    <w:lsdException w:name="Outline List 3" w:semiHidden="1" w:unhideWhenUsed="1"/>
-    <w:lsdException w:name="Table Simple 1" w:semiHidden="1" w:unhideWhenUsed="1"/>
-    <w:lsdException w:name="Table Simple 2" w:semiHidden="1" w:unhideWhenUsed="1"/>
-    <w:lsdException w:name="Table Simple 3" w:semiHidden="1" w:unhideWhenUsed="1"/>
-    <w:lsdException w:name="Table Classic 1" w:semiHidden="1" w:unhideWhenUsed="1"/>
-    <w:lsdException w:name="Table Classic 2" w:semiHidden="1" w:unhideWhenUsed="1"/>
-    <w:lsdException w:name="Table Classic 3" w:semiHidden="1" w:unhideWhenUsed="1"/>
-    <w:lsdException w:name="Table Classic 4" w:semiHidden="1" w:unhideWhenUsed="1"/>
-    <w:lsdException w:name="Table Colorful 1" w:semiHidden="1" w:unhideWhenUsed="1"/>
-    <w:lsdException w:name="Table Colorful 2" w:semiHidden="1" w:unhideWhenUsed="1"/>
-    <w:lsdException w:name="Table Colorful 3" w:semiHidden="1" w:unhideWhenUsed="1"/>
-    <w:lsdException w:name="Table Columns 1" w:semiHidden="1" w:unhideWhenUsed="1"/>
-    <w:lsdException w:name="Table Columns 2" w:semiHidden="1" w:unhideWhenUsed="1"/>
-    <w:lsdException w:name="Table Columns 3" w:semiHidden="1" w:unhideWhenUsed="1"/>
-    <w:lsdException w:name="Table Columns 4" w:semiHidden="1" w:unhideWhenUsed="1"/>
-    <w:lsdException w:name="Table Columns 5" w:semiHidden="1" w:unhideWhenUsed="1"/>
-    <w:lsdException w:name="Table Grid 1" w:semiHidden="1" w:unhideWhenUsed="1"/>
-    <w:lsdException w:name="Table Grid 2" w:semiHidden="1" w:unhideWhenUsed="1"/>
-    <w:lsdException w:name="Table Grid 3" w:semiHidden="1" w:unhideWhenUsed="1"/>
-    <w:lsdException w:name="Table Grid 4" w:semiHidden="1" w:unhideWhenUsed="1"/>
-    <w:lsdException w:name="Table Grid 5" w:semiHidden="1" w:unhideWhenUsed="1"/>
-    <w:lsdException w:name="Table Grid 6" w:semiHidden="1" w:unhideWhenUsed="1"/>
-    <w:lsdException w:name="Table Grid 7" w:semiHidden="1" w:unhideWhenUsed="1"/>
-    <w:lsdException w:name="Table Grid 8" w:semiHidden="1" w:unhideWhenUsed="1"/>
-    <w:lsdException w:name="Table List 1" w:semiHidden="1" w:unhideWhenUsed="1"/>
-    <w:lsdException w:name="Table List 2" w:semiHidden="1" w:unhideWhenUsed="1"/>
-    <w:lsdException w:name="Table List 3" w:semiHidden="1" w:unhideWhenUsed="1"/>
-    <w:lsdException w:name="Table List 4" w:semiHidden="1" w:unhideWhenUsed="1"/>
-    <w:lsdException w:name="Table List 5" w:semiHidden="1" w:unhideWhenUsed="1"/>
-    <w:lsdException w:name="Table List 6" w:semiHidden="1" w:unhideWhenUsed="1"/>
-    <w:lsdException w:name="Table List 7" w:semiHidden="1" w:unhideWhenUsed="1"/>
-    <w:lsdException w:name="Table List 8" w:semiHidden="1" w:unhideWhenUsed="1"/>
-    <w:lsdException w:name="Table 3D effects 1" w:semiHidden="1" w:unhideWhenUsed="1"/>
-    <w:lsdException w:name="Table 3D effects 2" w:semiHidden="1" w:unhideWhenUsed="1"/>
-    <w:lsdException w:name="Table 3D effects 3" w:semiHidden="1" w:unhideWhenUsed="1"/>
-    <w:lsdException w:name="Table Contemporary" w:semiHidden="1" w:unhideWhenUsed="1"/>
-    <w:lsdException w:name="Table Elegant" w:semiHidden="1" w:unhideWhenUsed="1"/>
-    <w:lsdException w:name="Table Professional" w:semiHidden="1" w:unhideWhenUsed="1"/>
-    <w:lsdException w:name="Table Subtle 1" w:semiHidden="1" w:unhideWhenUsed="1"/>
-    <w:lsdException w:name="Table Subtle 2" w:semiHidden="1" w:unhideWhenUsed="1"/>
-    <w:lsdException w:name="Table Web 1" w:semiHidden="1" w:unhideWhenUsed="1"/>
-    <w:lsdException w:name="Table Web 2" w:semiHidden="1" w:unhideWhenUsed="1"/>
-    <w:lsdException w:name="Table Web 3" w:semiHidden="1" w:unhideWhenUsed="1"/>
-    <w:lsdException w:name="Balloon Text" w:semiHidden="1" w:unhideWhenUsed="1"/>
-    <w:lsdException w:name="Table Grid" w:uiPriority="59"/>
-    <w:lsdException w:name="Table Theme" w:semiHidden="1" w:unhideWhenUsed="1"/>
-    <w:lsdException w:name="Note Level 1" w:semiHidden="1" w:unhideWhenUsed="1"/>
-    <w:lsdException w:name="Note Level 2" w:semiHidden="1" w:unhideWhenUsed="1"/>
-    <w:lsdException w:name="Note Level 3" w:semiHidden="1" w:unhideWhenUsed="1"/>
-    <w:lsdException w:name="Note Level 4" w:semiHidden="1" w:unhideWhenUsed="1"/>
-    <w:lsdException w:name="Note Level 5" w:semiHidden="1" w:unhideWhenUsed="1"/>
-    <w:lsdException w:name="Note Level 6" w:semiHidden="1" w:unhideWhenUsed="1"/>
-    <w:lsdException w:name="Note Level 7" w:semiHidden="1" w:unhideWhenUsed="1"/>
-    <w:lsdException w:name="Note Level 8" w:semiHidden="1" w:unhideWhenUsed="1"/>
-    <w:lsdException w:name="Note Level 9" w:semiHidden="1" w:unhideWhenUsed="1"/>
-    <w:lsdException w:name="Placeholder Text" w:semiHidden="1"/>
-    <w:lsdException w:name="No Spacing" w:uiPriority="1" w:qFormat="1"/>
-    <w:lsdException w:name="Light Shading" w:uiPriority="60"/>
-    <w:lsdException w:name="Light List" w:uiPriority="61"/>
-    <w:lsdException w:name="Light Grid" w:uiPriority="62"/>
-    <w:lsdException w:name="Medium Shading 1" w:uiPriority="63"/>
-    <w:lsdException w:name="Medium Shading 2" w:uiPriority="64"/>
-    <w:lsdException w:name="Medium List 1" w:uiPriority="65"/>
-    <w:lsdException w:name="Medium List 2" w:uiPriority="66"/>
-    <w:lsdException w:name="Medium Grid 1" w:uiPriority="67"/>
-    <w:lsdException w:name="Medium Grid 2" w:uiPriority="68"/>
-    <w:lsdException w:name="Medium Grid 3" w:uiPriority="69"/>
-    <w:lsdException w:name="Dark List" w:uiPriority="70"/>
-    <w:lsdException w:name="Colorful Shading" w:uiPriority="71"/>
-    <w:lsdException w:name="Colorful List" w:uiPriority="72"/>
-    <w:lsdException w:name="Colorful Grid" w:uiPriority="73"/>
-    <w:lsdException w:name="Light Shading Accent 1" w:uiPriority="60"/>
-    <w:lsdException w:name="Light List Accent 1" w:uiPriority="61"/>
-    <w:lsdException w:name="Light Grid Accent 1" w:uiPriority="62"/>
-    <w:lsdException w:name="Medium Shading 1 Accent 1" w:uiPriority="63"/>
-    <w:lsdException w:name="Medium Shading 2 Accent 1" w:uiPriority="64"/>
-    <w:lsdException w:name="Medium List 1 Accent 1" w:uiPriority="65"/>
-    <w:lsdException w:name="Revision" w:semiHidden="1"/>
-    <w:lsdException w:name="List Paragraph" w:uiPriority="34" w:qFormat="1"/>
-    <w:lsdException w:name="Quote" w:uiPriority="29" w:qFormat="1"/>
-    <w:lsdException w:name="Intense Quote" w:uiPriority="30" w:qFormat="1"/>
-    <w:lsdException w:name="Medium List 2 Accent 1" w:uiPriority="66"/>
-    <w:lsdException w:name="Medium Grid 1 Accent 1" w:uiPriority="67"/>
-    <w:lsdException w:name="Medium Grid 2 Accent 1" w:uiPriority="68"/>
-    <w:lsdException w:name="Medium Grid 3 Accent 1" w:uiPriority="69"/>
-    <w:lsdException w:name="Dark List Accent 1" w:uiPriority="70"/>
-    <w:lsdException w:name="Colorful Shading Accent 1" w:uiPriority="71"/>
-    <w:lsdException w:name="Colorful List Accent 1" w:uiPriority="72"/>
-    <w:lsdException w:name="Colorful Grid Accent 1" w:uiPriority="73"/>
-    <w:lsdException w:name="Light Shading Accent 2" w:uiPriority="60"/>
-    <w:lsdException w:name="Light List Accent 2" w:uiPriority="61"/>
-    <w:lsdException w:name="Light Grid Accent 2" w:uiPriority="62"/>
-    <w:lsdException w:name="Medium Shading 1 Accent 2" w:uiPriority="63"/>
-    <w:lsdException w:name="Medium Shading 2 Accent 2" w:uiPriority="64"/>
-    <w:lsdException w:name="Medium List 1 Accent 2" w:uiPriority="65"/>
-    <w:lsdException w:name="Medium List 2 Accent 2" w:uiPriority="66"/>
-    <w:lsdException w:name="Medium Grid 1 Accent 2" w:uiPriority="67"/>
-    <w:lsdException w:name="Medium Grid 2 Accent 2" w:uiPriority="68"/>
-    <w:lsdException w:name="Medium Grid 3 Accent 2" w:uiPriority="69"/>
-    <w:lsdException w:name="Dark List Accent 2" w:uiPriority="70"/>
-    <w:lsdException w:name="Colorful Shading Accent 2" w:uiPriority="71"/>
-    <w:lsdException w:name="Colorful List Accent 2" w:uiPriority="72"/>
-    <w:lsdException w:name="Colorful Grid Accent 2" w:uiPriority="73"/>
-    <w:lsdException w:name="Light Shading Accent 3" w:uiPriority="60"/>
-    <w:lsdException w:name="Light List Accent 3" w:uiPriority="61"/>
-    <w:lsdException w:name="Light Grid Accent 3" w:uiPriority="62"/>
-    <w:lsdException w:name="Medium Shading 1 Accent 3" w:uiPriority="63"/>
-    <w:lsdException w:name="Medium Shading 2 Accent 3" w:uiPriority="64"/>
-    <w:lsdException w:name="Medium List 1 Accent 3" w:uiPriority="65"/>
-    <w:lsdException w:name="Medium List 2 Accent 3" w:uiPriority="66"/>
-    <w:lsdException w:name="Medium Grid 1 Accent 3" w:uiPriority="67"/>
-    <w:lsdException w:name="Medium Grid 2 Accent 3" w:uiPriority="68"/>
-    <w:lsdException w:name="Medium Grid 3 Accent 3" w:uiPriority="69"/>
-    <w:lsdException w:name="Dark List Accent 3" w:uiPriority="70"/>
-    <w:lsdException w:name="Colorful Shading Accent 3" w:uiPriority="71"/>
-    <w:lsdException w:name="Colorful List Accent 3" w:uiPriority="72"/>
-    <w:lsdException w:name="Colorful Grid Accent 3" w:uiPriority="73"/>
-    <w:lsdException w:name="Light Shading Accent 4" w:uiPriority="60"/>
-    <w:lsdException w:name="Light List Accent 4" w:uiPriority="61"/>
-    <w:lsdException w:name="Light Grid Accent 4" w:uiPriority="62"/>
-    <w:lsdException w:name="Medium Shading 1 Accent 4" w:uiPriority="63"/>
-    <w:lsdException w:name="Medium Shading 2 Accent 4" w:uiPriority="64"/>
-    <w:lsdException w:name="Medium List 1 Accent 4" w:uiPriority="65"/>
-    <w:lsdException w:name="Medium List 2 Accent 4" w:uiPriority="66"/>
-    <w:lsdException w:name="Medium Grid 1 Accent 4" w:uiPriority="67"/>
-    <w:lsdException w:name="Medium Grid 2 Accent 4" w:uiPriority="68"/>
-    <w:lsdException w:name="Medium Grid 3 Accent 4" w:uiPriority="69"/>
-    <w:lsdException w:name="Dark List Accent 4" w:uiPriority="70"/>
-    <w:lsdException w:name="Colorful Shading Accent 4" w:uiPriority="71"/>
-    <w:lsdException w:name="Colorful List Accent 4" w:uiPriority="72"/>
-    <w:lsdException w:name="Colorful Grid Accent 4" w:uiPriority="73"/>
-    <w:lsdException w:name="Light Shading Accent 5" w:uiPriority="60"/>
-    <w:lsdException w:name="Light List Accent 5" w:uiPriority="61"/>
-    <w:lsdException w:name="Light Grid Accent 5" w:uiPriority="62"/>
-    <w:lsdException w:name="Medium Shading 1 Accent 5" w:uiPriority="63"/>
-    <w:lsdException w:name="Medium Shading 2 Accent 5" w:uiPriority="64"/>
-    <w:lsdException w:name="Medium List 1 Accent 5" w:uiPriority="65"/>
-    <w:lsdException w:name="Medium List 2 Accent 5" w:uiPriority="66"/>
-    <w:lsdException w:name="Medium Grid 1 Accent 5" w:uiPriority="67"/>
-    <w:lsdException w:name="Medium Grid 2 Accent 5" w:uiPriority="68"/>
-    <w:lsdException w:name="Medium Grid 3 Accent 5" w:uiPriority="69"/>
-    <w:lsdException w:name="Dark List Accent 5" w:uiPriority="70"/>
-    <w:lsdException w:name="Colorful Shading Accent 5" w:uiPriority="71"/>
-    <w:lsdException w:name="Colorful List Accent 5" w:uiPriority="72"/>
-    <w:lsdException w:name="Colorful Grid Accent 5" w:uiPriority="73"/>
-    <w:lsdException w:name="Light Shading Accent 6" w:uiPriority="60"/>
-    <w:lsdException w:name="Light List Accent 6" w:uiPriority="61"/>
-    <w:lsdException w:name="Light Grid Accent 6" w:uiPriority="62"/>
-    <w:lsdException w:name="Medium Shading 1 Accent 6" w:uiPriority="63"/>
-    <w:lsdException w:name="Medium Shading 2 Accent 6" w:uiPriority="64"/>
-    <w:lsdException w:name="Medium List 1 Accent 6" w:uiPriority="65"/>
-    <w:lsdException w:name="Medium List 2 Accent 6" w:uiPriority="66"/>
-    <w:lsdException w:name="Medium Grid 1 Accent 6" w:uiPriority="67"/>
-    <w:lsdException w:name="Medium Grid 2 Accent 6" w:uiPriority="68"/>
-    <w:lsdException w:name="Medium Grid 3 Accent 6" w:uiPriority="69"/>
-    <w:lsdException w:name="Dark List Accent 6" w:uiPriority="70"/>
-    <w:lsdException w:name="Colorful Shading Accent 6" w:uiPriority="71"/>
-    <w:lsdException w:name="Colorful List Accent 6" w:uiPriority="72"/>
-    <w:lsdException w:name="Colorful Grid Accent 6" w:uiPriority="73"/>
-    <w:lsdException w:name="Subtle Emphasis" w:uiPriority="19" w:qFormat="1"/>
-    <w:lsdException w:name="Intense Emphasis" w:uiPriority="21" w:qFormat="1"/>
-    <w:lsdException w:name="Subtle Reference" w:uiPriority="31" w:qFormat="1"/>
-    <w:lsdException w:name="Intense Reference" w:uiPriority="32" w:qFormat="1"/>
-    <w:lsdException w:name="Book Title" w:uiPriority="33" w:qFormat="1"/>
-    <w:lsdException w:name="Bibliography" w:semiHidden="1" w:uiPriority="37" w:unhideWhenUsed="1"/>
-    <w:lsdException w:name="TOC Heading" w:semiHidden="1" w:uiPriority="39" w:unhideWhenUsed="1" w:qFormat="1"/>
-    <w:lsdException w:name="Plain Table 1" w:uiPriority="41"/>
-    <w:lsdException w:name="Plain Table 2" w:uiPriority="42"/>
-    <w:lsdException w:name="Plain Table 3" w:uiPriority="43"/>
-    <w:lsdException w:name="Plain Table 4" w:uiPriority="44"/>
-    <w:lsdException w:name="Plain Table 5" w:uiPriority="45"/>
-    <w:lsdException w:name="Grid Table Light" w:uiPriority="40"/>
-    <w:lsdException w:name="Grid Table 1 Light" w:uiPriority="46"/>
-    <w:lsdException w:name="Grid Table 2" w:uiPriority="47"/>
-    <w:lsdException w:name="Grid Table 3" w:uiPriority="48"/>
-    <w:lsdException w:name="Grid Table 4" w:uiPriority="49"/>
-    <w:lsdException w:name="Grid Table 5 Dark" w:uiPriority="50"/>
-    <w:lsdException w:name="Grid Table 6 Colorful" w:uiPriority="51"/>
-    <w:lsdException w:name="Grid Table 7 Colorful" w:uiPriority="52"/>
-    <w:lsdException w:name="Grid Table 1 Light Accent 1" w:uiPriority="46"/>
-    <w:lsdException w:name="Grid Table 2 Accent 1" w:uiPriority="47"/>
-    <w:lsdException w:name="Grid Table 3 Accent 1" w:uiPriority="48"/>
-    <w:lsdException w:name="Grid Table 4 Accent 1" w:uiPriority="49"/>
-    <w:lsdException w:name="Grid Table 5 Dark Accent 1" w:uiPriority="50"/>
-    <w:lsdException w:name="Grid Table 6 Colorful Accent 1" w:uiPriority="51"/>
-    <w:lsdException w:name="Grid Table 7 Colorful Accent 1" w:uiPriority="52"/>
-    <w:lsdException w:name="Grid Table 1 Light Accent 2" w:uiPriority="46"/>
-    <w:lsdException w:name="Grid Table 2 Accent 2" w:uiPriority="47"/>
-    <w:lsdException w:name="Grid Table 3 Accent 2" w:uiPriority="48"/>
-    <w:lsdException w:name="Grid Table 4 Accent 2" w:uiPriority="49"/>
-    <w:lsdException w:name="Grid Table 5 Dark Accent 2" w:uiPriority="50"/>
-    <w:lsdException w:name="Grid Table 6 Colorful Accent 2" w:uiPriority="51"/>
-    <w:lsdException w:name="Grid Table 7 Colorful Accent 2" w:uiPriority="52"/>
-    <w:lsdException w:name="Grid Table 1 Light Accent 3" w:uiPriority="46"/>
-    <w:lsdException w:name="Grid Table 2 Accent 3" w:uiPriority="47"/>
-    <w:lsdException w:name="Grid Table 3 Accent 3" w:uiPriority="48"/>
-    <w:lsdException w:name="Grid Table 4 Accent 3" w:uiPriority="49"/>
-    <w:lsdException w:name="Grid Table 5 Dark Accent 3" w:uiPriority="50"/>
-    <w:lsdException w:name="Grid Table 6 Colorful Accent 3" w:uiPriority="51"/>
-    <w:lsdException w:name="Grid Table 7 Colorful Accent 3" w:uiPriority="52"/>
-    <w:lsdException w:name="Grid Table 1 Light Accent 4" w:uiPriority="46"/>
-    <w:lsdException w:name="Grid Table 2 Accent 4" w:uiPriority="47"/>
-    <w:lsdException w:name="Grid Table 3 Accent 4" w:uiPriority="48"/>
-    <w:lsdException w:name="Grid Table 4 Accent 4" w:uiPriority="49"/>
-    <w:lsdException w:name="Grid Table 5 Dark Accent 4" w:uiPriority="50"/>
-    <w:lsdException w:name="Grid Table 6 Colorful Accent 4" w:uiPriority="51"/>
-    <w:lsdException w:name="Grid Table 7 Colorful Accent 4" w:uiPriority="52"/>
-    <w:lsdException w:name="Grid Table 1 Light Accent 5" w:uiPriority="46"/>
-    <w:lsdException w:name="Grid Table 2 Accent 5" w:uiPriority="47"/>
-    <w:lsdException w:name="Grid Table 3 Accent 5" w:uiPriority="48"/>
-    <w:lsdException w:name="Grid Table 4 Accent 5" w:uiPriority="49"/>
-    <w:lsdException w:name="Grid Table 5 Dark Accent 5" w:uiPriority="50"/>
-    <w:lsdException w:name="Grid Table 6 Colorful Accent 5" w:uiPriority="51"/>
-    <w:lsdException w:name="Grid Table 7 Colorful Accent 5" w:uiPriority="52"/>
-    <w:lsdException w:name="Grid Table 1 Light Accent 6" w:uiPriority="46"/>
-    <w:lsdException w:name="Grid Table 2 Accent 6" w:uiPriority="47"/>
-    <w:lsdException w:name="Grid Table 3 Accent 6" w:uiPriority="48"/>
-    <w:lsdException w:name="Grid Table 4 Accent 6" w:uiPriority="49"/>
-    <w:lsdException w:name="Grid Table 5 Dark Accent 6" w:uiPriority="50"/>
-    <w:lsdException w:name="Grid Table 6 Colorful Accent 6" w:uiPriority="51"/>
-    <w:lsdException w:name="Grid Table 7 Colorful Accent 6" w:uiPriority="52"/>
-    <w:lsdException w:name="List Table 1 Light" w:uiPriority="46"/>
-    <w:lsdException w:name="List Table 2" w:uiPriority="47"/>
-    <w:lsdException w:name="List Table 3" w:uiPriority="48"/>
-    <w:lsdException w:name="List Table 4" w:uiPriority="49"/>
-    <w:lsdException w:name="List Table 5 Dark" w:uiPriority="50"/>
-    <w:lsdException w:name="List Table 6 Colorful" w:uiPriority="51"/>
-    <w:lsdException w:name="List Table 7 Colorful" w:uiPriority="52"/>
-    <w:lsdException w:name="List Table 1 Light Accent 1" w:uiPriority="46"/>
-    <w:lsdException w:name="List Table 2 Accent 1" w:uiPriority="47"/>
-    <w:lsdException w:name="List Table 3 Accent 1" w:uiPriority="48"/>
-    <w:lsdException w:name="List Table 4 Accent 1" w:uiPriority="49"/>
-    <w:lsdException w:name="List Table 5 Dark Accent 1" w:uiPriority="50"/>
-    <w:lsdException w:name="List Table 6 Colorful Accent 1" w:uiPriority="51"/>
-    <w:lsdException w:name="List Table 7 Colorful Accent 1" w:uiPriority="52"/>
-    <w:lsdException w:name="List Table 1 Light Accent 2" w:uiPriority="46"/>
-    <w:lsdException w:name="List Table 2 Accent 2" w:uiPriority="47"/>
-    <w:lsdException w:name="List Table 3 Accent 2" w:uiPriority="48"/>
-    <w:lsdException w:name="List Table 4 Accent 2" w:uiPriority="49"/>
-    <w:lsdException w:name="List Table 5 Dark Accent 2" w:uiPriority="50"/>
-    <w:lsdException w:name="List Table 6 Colorful Accent 2" w:uiPriority="51"/>
-    <w:lsdException w:name="List Table 7 Colorful Accent 2" w:uiPriority="52"/>
-    <w:lsdException w:name="List Table 1 Light Accent 3" w:uiPriority="46"/>
-    <w:lsdException w:name="List Table 2 Accent 3" w:uiPriority="47"/>
-    <w:lsdException w:name="List Table 3 Accent 3" w:uiPriority="48"/>
-    <w:lsdException w:name="List Table 4 Accent 3" w:uiPriority="49"/>
-    <w:lsdException w:name="List Table 5 Dark Accent 3" w:uiPriority="50"/>
-    <w:lsdException w:name="List Table 6 Colorful Accent 3" w:uiPriority="51"/>
-    <w:lsdException w:name="List Table 7 Colorful Accent 3" w:uiPriority="52"/>
-    <w:lsdException w:name="List Table 1 Light Accent 4" w:uiPriority="46"/>
-    <w:lsdException w:name="List Table 2 Accent 4" w:uiPriority="47"/>
-    <w:lsdException w:name="List Table 3 Accent 4" w:uiPriority="48"/>
-    <w:lsdException w:name="List Table 4 Accent 4" w:uiPriority="49"/>
-    <w:lsdException w:name="List Table 5 Dark Accent 4" w:uiPriority="50"/>
-    <w:lsdException w:name="List Table 6 Colorful Accent 4" w:uiPriority="51"/>
-    <w:lsdException w:name="List Table 7 Colorful Accent 4" w:uiPriority="52"/>
-    <w:lsdException w:name="List Table 1 Light Accent 5" w:uiPriority="46"/>
-    <w:lsdException w:name="List Table 2 Accent 5" w:uiPriority="47"/>
-    <w:lsdException w:name="List Table 3 Accent 5" w:uiPriority="48"/>
-    <w:lsdException w:name="List Table 4 Accent 5" w:uiPriority="49"/>
-    <w:lsdException w:name="List Table 5 Dark Accent 5" w:uiPriority="50"/>
-    <w:lsdException w:name="List Table 6 Colorful Accent 5" w:uiPriority="51"/>
-    <w:lsdException w:name="List Table 7 Colorful Accent 5" w:uiPriority="52"/>
-    <w:lsdException w:name="List Table 1 Light Accent 6" w:uiPriority="46"/>
-    <w:lsdException w:name="List Table 2 Accent 6" w:uiPriority="47"/>
-    <w:lsdException w:name="List Table 3 Accent 6" w:uiPriority="48"/>
-    <w:lsdException w:name="List Table 4 Accent 6" w:uiPriority="49"/>
-    <w:lsdException w:name="List Table 5 Dark Accent 6" w:uiPriority="50"/>
-    <w:lsdException w:name="List Table 6 Colorful Accent 6" w:uiPriority="51"/>
-    <w:lsdException w:name="List Table 7 Colorful Accent 6" w:uiPriority="52"/>
+  <w:latentStyles w:defLockedState="0" w:defUIPriority="99" w:defSemiHidden="1" w:defUnhideWhenUsed="1" w:defQFormat="0" w:count="276">
+    <w:lsdException w:name="Normal" w:semiHidden="0" w:uiPriority="0" w:unhideWhenUsed="0" w:qFormat="1"/>
+    <w:lsdException w:name="heading 1" w:semiHidden="0" w:uiPriority="9" w:unhideWhenUsed="0" w:qFormat="1"/>
+    <w:lsdException w:name="heading 2" w:uiPriority="9" w:qFormat="1"/>
+    <w:lsdException w:name="heading 3" w:uiPriority="9" w:qFormat="1"/>
+    <w:lsdException w:name="heading 4" w:uiPriority="9" w:qFormat="1"/>
+    <w:lsdException w:name="heading 5" w:uiPriority="9" w:qFormat="1"/>
+    <w:lsdException w:name="heading 6" w:uiPriority="9" w:qFormat="1"/>
+    <w:lsdException w:name="heading 7" w:uiPriority="9" w:qFormat="1"/>
+    <w:lsdException w:name="heading 8" w:uiPriority="9" w:qFormat="1"/>
+    <w:lsdException w:name="heading 9" w:uiPriority="9" w:qFormat="1"/>
+    <w:lsdException w:name="toc 1" w:uiPriority="39"/>
+    <w:lsdException w:name="toc 2" w:uiPriority="39"/>
+    <w:lsdException w:name="toc 3" w:uiPriority="39"/>
+    <w:lsdException w:name="toc 4" w:uiPriority="39"/>
+    <w:lsdException w:name="toc 5" w:uiPriority="39"/>
+    <w:lsdException w:name="toc 6" w:uiPriority="39"/>
+    <w:lsdException w:name="toc 7" w:uiPriority="39"/>
+    <w:lsdException w:name="toc 8" w:uiPriority="39"/>
+    <w:lsdException w:name="toc 9" w:uiPriority="39"/>
+    <w:lsdException w:name="caption" w:uiPriority="35" w:qFormat="1"/>
+    <w:lsdException w:name="Title" w:semiHidden="0" w:uiPriority="10" w:unhideWhenUsed="0" w:qFormat="1"/>
+    <w:lsdException w:name="Default Paragraph Font" w:uiPriority="1"/>
+    <w:lsdException w:name="Subtitle" w:semiHidden="0" w:uiPriority="11" w:unhideWhenUsed="0" w:qFormat="1"/>
+    <w:lsdException w:name="Strong" w:semiHidden="0" w:uiPriority="22" w:unhideWhenUsed="0" w:qFormat="1"/>
+    <w:lsdException w:name="Emphasis" w:semiHidden="0" w:uiPriority="20" w:unhideWhenUsed="0" w:qFormat="1"/>
+    <w:lsdException w:name="Table Grid" w:semiHidden="0" w:uiPriority="59" w:unhideWhenUsed="0"/>
+    <w:lsdException w:name="Placeholder Text" w:unhideWhenUsed="0"/>
+    <w:lsdException w:name="No Spacing" w:semiHidden="0" w:uiPriority="1" w:unhideWhenUsed="0" w:qFormat="1"/>
+    <w:lsdException w:name="Light Shading" w:semiHidden="0" w:uiPriority="60" w:unhideWhenUsed="0"/>
+    <w:lsdException w:name="Light List" w:semiHidden="0" w:uiPriority="61" w:unhideWhenUsed="0"/>
+    <w:lsdException w:name="Light Grid" w:semiHidden="0" w:uiPriority="62" w:unhideWhenUsed="0"/>
+    <w:lsdException w:name="Medium Shading 1" w:semiHidden="0" w:uiPriority="63" w:unhideWhenUsed="0"/>
+    <w:lsdException w:name="Medium Shading 2" w:semiHidden="0" w:uiPriority="64" w:unhideWhenUsed="0"/>
+    <w:lsdException w:name="Medium List 1" w:semiHidden="0" w:uiPriority="65" w:unhideWhenUsed="0"/>
+    <w:lsdException w:name="Medium List 2" w:semiHidden="0" w:uiPriority="66" w:unhideWhenUsed="0"/>
+    <w:lsdException w:name="Medium Grid 1" w:semiHidden="0" w:uiPriority="67" w:unhideWhenUsed="0"/>
+    <w:lsdException w:name="Medium Grid 2" w:semiHidden="0" w:uiPriority="68" w:unhideWhenUsed="0"/>
+    <w:lsdException w:name="Medium Grid 3" w:semiHidden="0" w:uiPriority="69" w:unhideWhenUsed="0"/>
+    <w:lsdException w:name="Dark List" w:semiHidden="0" w:uiPriority="70" w:unhideWhenUsed="0"/>
+    <w:lsdException w:name="Colorful Shading" w:semiHidden="0" w:uiPriority="71" w:unhideWhenUsed="0"/>
+    <w:lsdException w:name="Colorful List" w:semiHidden="0" w:uiPriority="72" w:unhideWhenUsed="0"/>
+    <w:lsdException w:name="Colorful Grid" w:semiHidden="0" w:uiPriority="73" w:unhideWhenUsed="0"/>
+    <w:lsdException w:name="Light Shading Accent 1" w:semiHidden="0" w:uiPriority="60" w:unhideWhenUsed="0"/>
+    <w:lsdException w:name="Light List Accent 1" w:semiHidden="0" w:uiPriority="61" w:unhideWhenUsed="0"/>
+    <w:lsdException w:name="Light Grid Accent 1" w:semiHidden="0" w:uiPriority="62" w:unhideWhenUsed="0"/>
+    <w:lsdException w:name="Medium Shading 1 Accent 1" w:semiHidden="0" w:uiPriority="63" w:unhideWhenUsed="0"/>
+    <w:lsdException w:name="Medium Shading 2 Accent 1" w:semiHidden="0" w:uiPriority="64" w:unhideWhenUsed="0"/>
+    <w:lsdException w:name="Medium List 1 Accent 1" w:semiHidden="0" w:uiPriority="65" w:unhideWhenUsed="0"/>
+    <w:lsdException w:name="Revision" w:unhideWhenUsed="0"/>
+    <w:lsdException w:name="List Paragraph" w:semiHidden="0" w:uiPriority="34" w:unhideWhenUsed="0" w:qFormat="1"/>
+    <w:lsdException w:name="Quote" w:semiHidden="0" w:uiPriority="29" w:unhideWhenUsed="0" w:qFormat="1"/>
+    <w:lsdException w:name="Intense Quote" w:semiHidden="0" w:uiPriority="30" w:unhideWhenUsed="0" w:qFormat="1"/>
+    <w:lsdException w:name="Medium List 2 Accent 1" w:semiHidden="0" w:uiPriority="66" w:unhideWhenUsed="0"/>
+    <w:lsdException w:name="Medium Grid 1 Accent 1" w:semiHidden="0" w:uiPriority="67" w:unhideWhenUsed="0"/>
+    <w:lsdException w:name="Medium Grid 2 Accent 1" w:semiHidden="0" w:uiPriority="68" w:unhideWhenUsed="0"/>
+    <w:lsdException w:name="Medium Grid 3 Accent 1" w:semiHidden="0" w:uiPriority="69" w:unhideWhenUsed="0"/>
+    <w:lsdException w:name="Dark List Accent 1" w:semiHidden="0" w:uiPriority="70" w:unhideWhenUsed="0"/>
+    <w:lsdException w:name="Colorful Shading Accent 1" w:semiHidden="0" w:uiPriority="71" w:unhideWhenUsed="0"/>
+    <w:lsdException w:name="Colorful List Accent 1" w:semiHidden="0" w:uiPriority="72" w:unhideWhenUsed="0"/>
+    <w:lsdException w:name="Colorful Grid Accent 1" w:semiHidden="0" w:uiPriority="73" w:unhideWhenUsed="0"/>
+    <w:lsdException w:name="Light Shading Accent 2" w:semiHidden="0" w:uiPriority="60" w:unhideWhenUsed="0"/>
+    <w:lsdException w:name="Light List Accent 2" w:semiHidden="0" w:uiPriority="61" w:unhideWhenUsed="0"/>
+    <w:lsdException w:name="Light Grid Accent 2" w:semiHidden="0" w:uiPriority="62" w:unhideWhenUsed="0"/>
+    <w:lsdException w:name="Medium Shading 1 Accent 2" w:semiHidden="0" w:uiPriority="63" w:unhideWhenUsed="0"/>
+    <w:lsdException w:name="Medium Shading 2 Accent 2" w:semiHidden="0" w:uiPriority="64" w:unhideWhenUsed="0"/>
+    <w:lsdException w:name="Medium List 1 Accent 2" w:semiHidden="0" w:uiPriority="65" w:unhideWhenUsed="0"/>
+    <w:lsdException w:name="Medium List 2 Accent 2" w:semiHidden="0" w:uiPriority="66" w:unhideWhenUsed="0"/>
+    <w:lsdException w:name="Medium Grid 1 Accent 2" w:semiHidden="0" w:uiPriority="67" w:unhideWhenUsed="0"/>
+    <w:lsdException w:name="Medium Grid 2 Accent 2" w:semiHidden="0" w:uiPriority="68" w:unhideWhenUsed="0"/>
+    <w:lsdException w:name="Medium Grid 3 Accent 2" w:semiHidden="0" w:uiPriority="69" w:unhideWhenUsed="0"/>
+    <w:lsdException w:name="Dark List Accent 2" w:semiHidden="0" w:uiPriority="70" w:unhideWhenUsed="0"/>
+    <w:lsdException w:name="Colorful Shading Accent 2" w:semiHidden="0" w:uiPriority="71" w:unhideWhenUsed="0"/>
+    <w:lsdException w:name="Colorful List Accent 2" w:semiHidden="0" w:uiPriority="72" w:unhideWhenUsed="0"/>
+    <w:lsdException w:name="Colorful Grid Accent 2" w:semiHidden="0" w:uiPriority="73" w:unhideWhenUsed="0"/>
+    <w:lsdException w:name="Light Shading Accent 3" w:semiHidden="0" w:uiPriority="60" w:unhideWhenUsed="0"/>
+    <w:lsdException w:name="Light List Accent 3" w:semiHidden="0" w:uiPriority="61" w:unhideWhenUsed="0"/>
+    <w:lsdException w:name="Light Grid Accent 3" w:semiHidden="0" w:uiPriority="62" w:unhideWhenUsed="0"/>
+    <w:lsdException w:name="Medium Shading 1 Accent 3" w:semiHidden="0" w:uiPriority="63" w:unhideWhenUsed="0"/>
+    <w:lsdException w:name="Medium Shading 2 Accent 3" w:semiHidden="0" w:uiPriority="64" w:unhideWhenUsed="0"/>
+    <w:lsdException w:name="Medium List 1 Accent 3" w:semiHidden="0" w:uiPriority="65" w:unhideWhenUsed="0"/>
+    <w:lsdException w:name="Medium List 2 Accent 3" w:semiHidden="0" w:uiPriority="66" w:unhideWhenUsed="0"/>
+    <w:lsdException w:name="Medium Grid 1 Accent 3" w:semiHidden="0" w:uiPriority="67" w:unhideWhenUsed="0"/>
+    <w:lsdException w:name="Medium Grid 2 Accent 3" w:semiHidden="0" w:uiPriority="68" w:unhideWhenUsed="0"/>
+    <w:lsdException w:name="Medium Grid 3 Accent 3" w:semiHidden="0" w:uiPriority="69" w:unhideWhenUsed="0"/>
+    <w:lsdException w:name="Dark List Accent 3" w:semiHidden="0" w:uiPriority="70" w:unhideWhenUsed="0"/>
+    <w:lsdException w:name="Colorful Shading Accent 3" w:semiHidden="0" w:uiPriority="71" w:unhideWhenUsed="0"/>
+    <w:lsdException w:name="Colorful List Accent 3" w:semiHidden="0" w:uiPriority="72" w:unhideWhenUsed="0"/>
+    <w:lsdException w:name="Colorful Grid Accent 3" w:semiHidden="0" w:uiPriority="73" w:unhideWhenUsed="0"/>
+    <w:lsdException w:name="Light Shading Accent 4" w:semiHidden="0" w:uiPriority="60" w:unhideWhenUsed="0"/>
+    <w:lsdException w:name="Light List Accent 4" w:semiHidden="0" w:uiPriority="61" w:unhideWhenUsed="0"/>
+    <w:lsdException w:name="Light Grid Accent 4" w:semiHidden="0" w:uiPriority="62" w:unhideWhenUsed="0"/>
+    <w:lsdException w:name="Medium Shading 1 Accent 4" w:semiHidden="0" w:uiPriority="63" w:unhideWhenUsed="0"/>
+    <w:lsdException w:name="Medium Shading 2 Accent 4" w:semiHidden="0" w:uiPriority="64" w:unhideWhenUsed="0"/>
+    <w:lsdException w:name="Medium List 1 Accent 4" w:semiHidden="0" w:uiPriority="65" w:unhideWhenUsed="0"/>
+    <w:lsdException w:name="Medium List 2 Accent 4" w:semiHidden="0" w:uiPriority="66" w:unhideWhenUsed="0"/>
+    <w:lsdException w:name="Medium Grid 1 Accent 4" w:semiHidden="0" w:uiPriority="67" w:unhideWhenUsed="0"/>
+    <w:lsdException w:name="Medium Grid 2 Accent 4" w:semiHidden="0" w:uiPriority="68" w:unhideWhenUsed="0"/>
+    <w:lsdException w:name="Medium Grid 3 Accent 4" w:semiHidden="0" w:uiPriority="69" w:unhideWhenUsed="0"/>
+    <w:lsdException w:name="Dark List Accent 4" w:semiHidden="0" w:uiPriority="70" w:unhideWhenUsed="0"/>
+    <w:lsdException w:name="Colorful Shading Accent 4" w:semiHidden="0" w:uiPriority="71" w:unhideWhenUsed="0"/>
+    <w:lsdException w:name="Colorful List Accent 4" w:semiHidden="0" w:uiPriority="72" w:unhideWhenUsed="0"/>
+    <w:lsdException w:name="Colorful Grid Accent 4" w:semiHidden="0" w:uiPriority="73" w:unhideWhenUsed="0"/>
+    <w:lsdException w:name="Light Shading Accent 5" w:semiHidden="0" w:uiPriority="60" w:unhideWhenUsed="0"/>
+    <w:lsdException w:name="Light List Accent 5" w:semiHidden="0" w:uiPriority="61" w:unhideWhenUsed="0"/>
+    <w:lsdException w:name="Light Grid Accent 5" w:semiHidden="0" w:uiPriority="62" w:unhideWhenUsed="0"/>
+    <w:lsdException w:name="Medium Shading 1 Accent 5" w:semiHidden="0" w:uiPriority="63" w:unhideWhenUsed="0"/>
+    <w:lsdException w:name="Medium Shading 2 Accent 5" w:semiHidden="0" w:uiPriority="64" w:unhideWhenUsed="0"/>
+    <w:lsdException w:name="Medium List 1 Accent 5" w:semiHidden="0" w:uiPriority="65" w:unhideWhenUsed="0"/>
+    <w:lsdException w:name="Medium List 2 Accent 5" w:semiHidden="0" w:uiPriority="66" w:unhideWhenUsed="0"/>
+    <w:lsdException w:name="Medium Grid 1 Accent 5" w:semiHidden="0" w:uiPriority="67" w:unhideWhenUsed="0"/>
+    <w:lsdException w:name="Medium Grid 2 Accent 5" w:semiHidden="0" w:uiPriority="68" w:unhideWhenUsed="0"/>
+    <w:lsdException w:name="Medium Grid 3 Accent 5" w:semiHidden="0" w:uiPriority="69" w:unhideWhenUsed="0"/>
+    <w:lsdException w:name="Dark List Accent 5" w:semiHidden="0" w:uiPriority="70" w:unhideWhenUsed="0"/>
+    <w:lsdException w:name="Colorful Shading Accent 5" w:semiHidden="0" w:uiPriority="71" w:unhideWhenUsed="0"/>
+    <w:lsdException w:name="Colorful List Accent 5" w:semiHidden="0" w:uiPriority="72" w:unhideWhenUsed="0"/>
+    <w:lsdException w:name="Colorful Grid Accent 5" w:semiHidden="0" w:uiPriority="73" w:unhideWhenUsed="0"/>
+    <w:lsdException w:name="Light Shading Accent 6" w:semiHidden="0" w:uiPriority="60" w:unhideWhenUsed="0"/>
+    <w:lsdException w:name="Light List Accent 6" w:semiHidden="0" w:uiPriority="61" w:unhideWhenUsed="0"/>
+    <w:lsdException w:name="Light Grid Accent 6" w:semiHidden="0" w:uiPriority="62" w:unhideWhenUsed="0"/>
+    <w:lsdException w:name="Medium Shading 1 Accent 6" w:semiHidden="0" w:uiPriority="63" w:unhideWhenUsed="0"/>
+    <w:lsdException w:name="Medium Shading 2 Accent 6" w:semiHidden="0" w:uiPriority="64" w:unhideWhenUsed="0"/>
+    <w:lsdException w:name="Medium List 1 Accent 6" w:semiHidden="0" w:uiPriority="65" w:unhideWhenUsed="0"/>
+    <w:lsdException w:name="Medium List 2 Accent 6" w:semiHidden="0" w:uiPriority="66" w:unhideWhenUsed="0"/>
+    <w:lsdException w:name="Medium Grid 1 Accent 6" w:semiHidden="0" w:uiPriority="67" w:unhideWhenUsed="0"/>
+    <w:lsdException w:name="Medium Grid 2 Accent 6" w:semiHidden="0" w:uiPriority="68" w:unhideWhenUsed="0"/>
+    <w:lsdException w:name="Medium Grid 3 Accent 6" w:semiHidden="0" w:uiPriority="69" w:unhideWhenUsed="0"/>
+    <w:lsdException w:name="Dark List Accent 6" w:semiHidden="0" w:uiPriority="70" w:unhideWhenUsed="0"/>
+    <w:lsdException w:name="Colorful Shading Accent 6" w:semiHidden="0" w:uiPriority="71" w:unhideWhenUsed="0"/>
+    <w:lsdException w:name="Colorful List Accent 6" w:semiHidden="0" w:uiPriority="72" w:unhideWhenUsed="0"/>
+    <w:lsdException w:name="Colorful Grid Accent 6" w:semiHidden="0" w:uiPriority="73" w:unhideWhenUsed="0"/>
+    <w:lsdException w:name="Subtle Emphasis" w:semiHidden="0" w:uiPriority="19" w:unhideWhenUsed="0" w:qFormat="1"/>
+    <w:lsdException w:name="Intense Emphasis" w:semiHidden="0" w:uiPriority="21" w:unhideWhenUsed="0" w:qFormat="1"/>
+    <w:lsdException w:name="Subtle Reference" w:semiHidden="0" w:uiPriority="31" w:unhideWhenUsed="0" w:qFormat="1"/>
+    <w:lsdException w:name="Intense Reference" w:semiHidden="0" w:uiPriority="32" w:unhideWhenUsed="0" w:qFormat="1"/>
+    <w:lsdException w:name="Book Title" w:semiHidden="0" w:uiPriority="33" w:unhideWhenUsed="0" w:qFormat="1"/>
+    <w:lsdException w:name="Bibliography" w:uiPriority="37"/>
+    <w:lsdException w:name="TOC Heading" w:uiPriority="39" w:qFormat="1"/>
   </w:latentStyles>
   <w:style w:type="paragraph" w:default="1" w:styleId="Normal">
     <w:name w:val="Normal"/>
@@ -1340,6 +1180,295 @@
       <w:rFonts w:ascii="Courier" w:hAnsi="Courier" w:cs="Courier"/>
     </w:rPr>
   </w:style>
+  <w:style w:type="paragraph" w:styleId="BalloonText">
+    <w:name w:val="Balloon Text"/>
+    <w:basedOn w:val="Normal"/>
+    <w:link w:val="BalloonTextChar"/>
+    <w:uiPriority w:val="99"/>
+    <w:semiHidden/>
+    <w:unhideWhenUsed/>
+    <w:rsid w:val="0080240D"/>
+    <w:rPr>
+      <w:rFonts w:ascii="Lucida Grande" w:hAnsi="Lucida Grande" w:cs="Lucida Grande"/>
+      <w:sz w:val="18"/>
+      <w:szCs w:val="18"/>
+    </w:rPr>
+  </w:style>
+  <w:style w:type="character" w:customStyle="1" w:styleId="BalloonTextChar">
+    <w:name w:val="Balloon Text Char"/>
+    <w:basedOn w:val="DefaultParagraphFont"/>
+    <w:link w:val="BalloonText"/>
+    <w:uiPriority w:val="99"/>
+    <w:semiHidden/>
+    <w:rsid w:val="0080240D"/>
+    <w:rPr>
+      <w:rFonts w:ascii="Lucida Grande" w:hAnsi="Lucida Grande" w:cs="Lucida Grande"/>
+      <w:sz w:val="18"/>
+      <w:szCs w:val="18"/>
+      <w:lang w:eastAsia="en-US"/>
+    </w:rPr>
+  </w:style>
+</w:styles>
+</file>
+
+<file path=word/stylesWithEffects.xml><?xml version="1.0" encoding="utf-8"?>
+<w:styles xmlns:wpc="http://schemas.microsoft.com/office/word/2010/wordprocessingCanvas" xmlns:mo="http://schemas.microsoft.com/office/mac/office/2008/main" xmlns:mc="http://schemas.openxmlformats.org/markup-compatibility/2006" xmlns:mv="urn:schemas-microsoft-com:mac:vml" xmlns:o="urn:schemas-microsoft-com:office:office" xmlns:r="http://schemas.openxmlformats.org/officeDocument/2006/relationships" xmlns:m="http://schemas.openxmlformats.org/officeDocument/2006/math" xmlns:v="urn:schemas-microsoft-com:vml" xmlns:wp14="http://schemas.microsoft.com/office/word/2010/wordprocessingDrawing" xmlns:wp="http://schemas.openxmlformats.org/drawingml/2006/wordprocessingDrawing" xmlns:w10="urn:schemas-microsoft-com:office:word" xmlns:w="http://schemas.openxmlformats.org/wordprocessingml/2006/main" xmlns:w14="http://schemas.microsoft.com/office/word/2010/wordml" xmlns:wpg="http://schemas.microsoft.com/office/word/2010/wordprocessingGroup" xmlns:wpi="http://schemas.microsoft.com/office/word/2010/wordprocessingInk" xmlns:wne="http://schemas.microsoft.com/office/word/2006/wordml" xmlns:wps="http://schemas.microsoft.com/office/word/2010/wordprocessingShape" mc:Ignorable="w14 wp14">
+  <w:docDefaults>
+    <w:rPrDefault>
+      <w:rPr>
+        <w:rFonts w:ascii="Cambria" w:eastAsia="ＭＳ 明朝" w:hAnsi="Cambria" w:cs="Times New Roman"/>
+        <w:lang w:val="en-US" w:eastAsia="zh-CN" w:bidi="ar-SA"/>
+      </w:rPr>
+    </w:rPrDefault>
+    <w:pPrDefault/>
+  </w:docDefaults>
+  <w:latentStyles w:defLockedState="0" w:defUIPriority="99" w:defSemiHidden="1" w:defUnhideWhenUsed="1" w:defQFormat="0" w:count="276">
+    <w:lsdException w:name="Normal" w:semiHidden="0" w:uiPriority="0" w:unhideWhenUsed="0" w:qFormat="1"/>
+    <w:lsdException w:name="heading 1" w:semiHidden="0" w:uiPriority="9" w:unhideWhenUsed="0" w:qFormat="1"/>
+    <w:lsdException w:name="heading 2" w:uiPriority="9" w:qFormat="1"/>
+    <w:lsdException w:name="heading 3" w:uiPriority="9" w:qFormat="1"/>
+    <w:lsdException w:name="heading 4" w:uiPriority="9" w:qFormat="1"/>
+    <w:lsdException w:name="heading 5" w:uiPriority="9" w:qFormat="1"/>
+    <w:lsdException w:name="heading 6" w:uiPriority="9" w:qFormat="1"/>
+    <w:lsdException w:name="heading 7" w:uiPriority="9" w:qFormat="1"/>
+    <w:lsdException w:name="heading 8" w:uiPriority="9" w:qFormat="1"/>
+    <w:lsdException w:name="heading 9" w:uiPriority="9" w:qFormat="1"/>
+    <w:lsdException w:name="toc 1" w:uiPriority="39"/>
+    <w:lsdException w:name="toc 2" w:uiPriority="39"/>
+    <w:lsdException w:name="toc 3" w:uiPriority="39"/>
+    <w:lsdException w:name="toc 4" w:uiPriority="39"/>
+    <w:lsdException w:name="toc 5" w:uiPriority="39"/>
+    <w:lsdException w:name="toc 6" w:uiPriority="39"/>
+    <w:lsdException w:name="toc 7" w:uiPriority="39"/>
+    <w:lsdException w:name="toc 8" w:uiPriority="39"/>
+    <w:lsdException w:name="toc 9" w:uiPriority="39"/>
+    <w:lsdException w:name="caption" w:uiPriority="35" w:qFormat="1"/>
+    <w:lsdException w:name="Title" w:semiHidden="0" w:uiPriority="10" w:unhideWhenUsed="0" w:qFormat="1"/>
+    <w:lsdException w:name="Default Paragraph Font" w:uiPriority="1"/>
+    <w:lsdException w:name="Subtitle" w:semiHidden="0" w:uiPriority="11" w:unhideWhenUsed="0" w:qFormat="1"/>
+    <w:lsdException w:name="Strong" w:semiHidden="0" w:uiPriority="22" w:unhideWhenUsed="0" w:qFormat="1"/>
+    <w:lsdException w:name="Emphasis" w:semiHidden="0" w:uiPriority="20" w:unhideWhenUsed="0" w:qFormat="1"/>
+    <w:lsdException w:name="Table Grid" w:semiHidden="0" w:uiPriority="59" w:unhideWhenUsed="0"/>
+    <w:lsdException w:name="Placeholder Text" w:unhideWhenUsed="0"/>
+    <w:lsdException w:name="No Spacing" w:semiHidden="0" w:uiPriority="1" w:unhideWhenUsed="0" w:qFormat="1"/>
+    <w:lsdException w:name="Light Shading" w:semiHidden="0" w:uiPriority="60" w:unhideWhenUsed="0"/>
+    <w:lsdException w:name="Light List" w:semiHidden="0" w:uiPriority="61" w:unhideWhenUsed="0"/>
+    <w:lsdException w:name="Light Grid" w:semiHidden="0" w:uiPriority="62" w:unhideWhenUsed="0"/>
+    <w:lsdException w:name="Medium Shading 1" w:semiHidden="0" w:uiPriority="63" w:unhideWhenUsed="0"/>
+    <w:lsdException w:name="Medium Shading 2" w:semiHidden="0" w:uiPriority="64" w:unhideWhenUsed="0"/>
+    <w:lsdException w:name="Medium List 1" w:semiHidden="0" w:uiPriority="65" w:unhideWhenUsed="0"/>
+    <w:lsdException w:name="Medium List 2" w:semiHidden="0" w:uiPriority="66" w:unhideWhenUsed="0"/>
+    <w:lsdException w:name="Medium Grid 1" w:semiHidden="0" w:uiPriority="67" w:unhideWhenUsed="0"/>
+    <w:lsdException w:name="Medium Grid 2" w:semiHidden="0" w:uiPriority="68" w:unhideWhenUsed="0"/>
+    <w:lsdException w:name="Medium Grid 3" w:semiHidden="0" w:uiPriority="69" w:unhideWhenUsed="0"/>
+    <w:lsdException w:name="Dark List" w:semiHidden="0" w:uiPriority="70" w:unhideWhenUsed="0"/>
+    <w:lsdException w:name="Colorful Shading" w:semiHidden="0" w:uiPriority="71" w:unhideWhenUsed="0"/>
+    <w:lsdException w:name="Colorful List" w:semiHidden="0" w:uiPriority="72" w:unhideWhenUsed="0"/>
+    <w:lsdException w:name="Colorful Grid" w:semiHidden="0" w:uiPriority="73" w:unhideWhenUsed="0"/>
+    <w:lsdException w:name="Light Shading Accent 1" w:semiHidden="0" w:uiPriority="60" w:unhideWhenUsed="0"/>
+    <w:lsdException w:name="Light List Accent 1" w:semiHidden="0" w:uiPriority="61" w:unhideWhenUsed="0"/>
+    <w:lsdException w:name="Light Grid Accent 1" w:semiHidden="0" w:uiPriority="62" w:unhideWhenUsed="0"/>
+    <w:lsdException w:name="Medium Shading 1 Accent 1" w:semiHidden="0" w:uiPriority="63" w:unhideWhenUsed="0"/>
+    <w:lsdException w:name="Medium Shading 2 Accent 1" w:semiHidden="0" w:uiPriority="64" w:unhideWhenUsed="0"/>
+    <w:lsdException w:name="Medium List 1 Accent 1" w:semiHidden="0" w:uiPriority="65" w:unhideWhenUsed="0"/>
+    <w:lsdException w:name="Revision" w:unhideWhenUsed="0"/>
+    <w:lsdException w:name="List Paragraph" w:semiHidden="0" w:uiPriority="34" w:unhideWhenUsed="0" w:qFormat="1"/>
+    <w:lsdException w:name="Quote" w:semiHidden="0" w:uiPriority="29" w:unhideWhenUsed="0" w:qFormat="1"/>
+    <w:lsdException w:name="Intense Quote" w:semiHidden="0" w:uiPriority="30" w:unhideWhenUsed="0" w:qFormat="1"/>
+    <w:lsdException w:name="Medium List 2 Accent 1" w:semiHidden="0" w:uiPriority="66" w:unhideWhenUsed="0"/>
+    <w:lsdException w:name="Medium Grid 1 Accent 1" w:semiHidden="0" w:uiPriority="67" w:unhideWhenUsed="0"/>
+    <w:lsdException w:name="Medium Grid 2 Accent 1" w:semiHidden="0" w:uiPriority="68" w:unhideWhenUsed="0"/>
+    <w:lsdException w:name="Medium Grid 3 Accent 1" w:semiHidden="0" w:uiPriority="69" w:unhideWhenUsed="0"/>
+    <w:lsdException w:name="Dark List Accent 1" w:semiHidden="0" w:uiPriority="70" w:unhideWhenUsed="0"/>
+    <w:lsdException w:name="Colorful Shading Accent 1" w:semiHidden="0" w:uiPriority="71" w:unhideWhenUsed="0"/>
+    <w:lsdException w:name="Colorful List Accent 1" w:semiHidden="0" w:uiPriority="72" w:unhideWhenUsed="0"/>
+    <w:lsdException w:name="Colorful Grid Accent 1" w:semiHidden="0" w:uiPriority="73" w:unhideWhenUsed="0"/>
+    <w:lsdException w:name="Light Shading Accent 2" w:semiHidden="0" w:uiPriority="60" w:unhideWhenUsed="0"/>
+    <w:lsdException w:name="Light List Accent 2" w:semiHidden="0" w:uiPriority="61" w:unhideWhenUsed="0"/>
+    <w:lsdException w:name="Light Grid Accent 2" w:semiHidden="0" w:uiPriority="62" w:unhideWhenUsed="0"/>
+    <w:lsdException w:name="Medium Shading 1 Accent 2" w:semiHidden="0" w:uiPriority="63" w:unhideWhenUsed="0"/>
+    <w:lsdException w:name="Medium Shading 2 Accent 2" w:semiHidden="0" w:uiPriority="64" w:unhideWhenUsed="0"/>
+    <w:lsdException w:name="Medium List 1 Accent 2" w:semiHidden="0" w:uiPriority="65" w:unhideWhenUsed="0"/>
+    <w:lsdException w:name="Medium List 2 Accent 2" w:semiHidden="0" w:uiPriority="66" w:unhideWhenUsed="0"/>
+    <w:lsdException w:name="Medium Grid 1 Accent 2" w:semiHidden="0" w:uiPriority="67" w:unhideWhenUsed="0"/>
+    <w:lsdException w:name="Medium Grid 2 Accent 2" w:semiHidden="0" w:uiPriority="68" w:unhideWhenUsed="0"/>
+    <w:lsdException w:name="Medium Grid 3 Accent 2" w:semiHidden="0" w:uiPriority="69" w:unhideWhenUsed="0"/>
+    <w:lsdException w:name="Dark List Accent 2" w:semiHidden="0" w:uiPriority="70" w:unhideWhenUsed="0"/>
+    <w:lsdException w:name="Colorful Shading Accent 2" w:semiHidden="0" w:uiPriority="71" w:unhideWhenUsed="0"/>
+    <w:lsdException w:name="Colorful List Accent 2" w:semiHidden="0" w:uiPriority="72" w:unhideWhenUsed="0"/>
+    <w:lsdException w:name="Colorful Grid Accent 2" w:semiHidden="0" w:uiPriority="73" w:unhideWhenUsed="0"/>
+    <w:lsdException w:name="Light Shading Accent 3" w:semiHidden="0" w:uiPriority="60" w:unhideWhenUsed="0"/>
+    <w:lsdException w:name="Light List Accent 3" w:semiHidden="0" w:uiPriority="61" w:unhideWhenUsed="0"/>
+    <w:lsdException w:name="Light Grid Accent 3" w:semiHidden="0" w:uiPriority="62" w:unhideWhenUsed="0"/>
+    <w:lsdException w:name="Medium Shading 1 Accent 3" w:semiHidden="0" w:uiPriority="63" w:unhideWhenUsed="0"/>
+    <w:lsdException w:name="Medium Shading 2 Accent 3" w:semiHidden="0" w:uiPriority="64" w:unhideWhenUsed="0"/>
+    <w:lsdException w:name="Medium List 1 Accent 3" w:semiHidden="0" w:uiPriority="65" w:unhideWhenUsed="0"/>
+    <w:lsdException w:name="Medium List 2 Accent 3" w:semiHidden="0" w:uiPriority="66" w:unhideWhenUsed="0"/>
+    <w:lsdException w:name="Medium Grid 1 Accent 3" w:semiHidden="0" w:uiPriority="67" w:unhideWhenUsed="0"/>
+    <w:lsdException w:name="Medium Grid 2 Accent 3" w:semiHidden="0" w:uiPriority="68" w:unhideWhenUsed="0"/>
+    <w:lsdException w:name="Medium Grid 3 Accent 3" w:semiHidden="0" w:uiPriority="69" w:unhideWhenUsed="0"/>
+    <w:lsdException w:name="Dark List Accent 3" w:semiHidden="0" w:uiPriority="70" w:unhideWhenUsed="0"/>
+    <w:lsdException w:name="Colorful Shading Accent 3" w:semiHidden="0" w:uiPriority="71" w:unhideWhenUsed="0"/>
+    <w:lsdException w:name="Colorful List Accent 3" w:semiHidden="0" w:uiPriority="72" w:unhideWhenUsed="0"/>
+    <w:lsdException w:name="Colorful Grid Accent 3" w:semiHidden="0" w:uiPriority="73" w:unhideWhenUsed="0"/>
+    <w:lsdException w:name="Light Shading Accent 4" w:semiHidden="0" w:uiPriority="60" w:unhideWhenUsed="0"/>
+    <w:lsdException w:name="Light List Accent 4" w:semiHidden="0" w:uiPriority="61" w:unhideWhenUsed="0"/>
+    <w:lsdException w:name="Light Grid Accent 4" w:semiHidden="0" w:uiPriority="62" w:unhideWhenUsed="0"/>
+    <w:lsdException w:name="Medium Shading 1 Accent 4" w:semiHidden="0" w:uiPriority="63" w:unhideWhenUsed="0"/>
+    <w:lsdException w:name="Medium Shading 2 Accent 4" w:semiHidden="0" w:uiPriority="64" w:unhideWhenUsed="0"/>
+    <w:lsdException w:name="Medium List 1 Accent 4" w:semiHidden="0" w:uiPriority="65" w:unhideWhenUsed="0"/>
+    <w:lsdException w:name="Medium List 2 Accent 4" w:semiHidden="0" w:uiPriority="66" w:unhideWhenUsed="0"/>
+    <w:lsdException w:name="Medium Grid 1 Accent 4" w:semiHidden="0" w:uiPriority="67" w:unhideWhenUsed="0"/>
+    <w:lsdException w:name="Medium Grid 2 Accent 4" w:semiHidden="0" w:uiPriority="68" w:unhideWhenUsed="0"/>
+    <w:lsdException w:name="Medium Grid 3 Accent 4" w:semiHidden="0" w:uiPriority="69" w:unhideWhenUsed="0"/>
+    <w:lsdException w:name="Dark List Accent 4" w:semiHidden="0" w:uiPriority="70" w:unhideWhenUsed="0"/>
+    <w:lsdException w:name="Colorful Shading Accent 4" w:semiHidden="0" w:uiPriority="71" w:unhideWhenUsed="0"/>
+    <w:lsdException w:name="Colorful List Accent 4" w:semiHidden="0" w:uiPriority="72" w:unhideWhenUsed="0"/>
+    <w:lsdException w:name="Colorful Grid Accent 4" w:semiHidden="0" w:uiPriority="73" w:unhideWhenUsed="0"/>
+    <w:lsdException w:name="Light Shading Accent 5" w:semiHidden="0" w:uiPriority="60" w:unhideWhenUsed="0"/>
+    <w:lsdException w:name="Light List Accent 5" w:semiHidden="0" w:uiPriority="61" w:unhideWhenUsed="0"/>
+    <w:lsdException w:name="Light Grid Accent 5" w:semiHidden="0" w:uiPriority="62" w:unhideWhenUsed="0"/>
+    <w:lsdException w:name="Medium Shading 1 Accent 5" w:semiHidden="0" w:uiPriority="63" w:unhideWhenUsed="0"/>
+    <w:lsdException w:name="Medium Shading 2 Accent 5" w:semiHidden="0" w:uiPriority="64" w:unhideWhenUsed="0"/>
+    <w:lsdException w:name="Medium List 1 Accent 5" w:semiHidden="0" w:uiPriority="65" w:unhideWhenUsed="0"/>
+    <w:lsdException w:name="Medium List 2 Accent 5" w:semiHidden="0" w:uiPriority="66" w:unhideWhenUsed="0"/>
+    <w:lsdException w:name="Medium Grid 1 Accent 5" w:semiHidden="0" w:uiPriority="67" w:unhideWhenUsed="0"/>
+    <w:lsdException w:name="Medium Grid 2 Accent 5" w:semiHidden="0" w:uiPriority="68" w:unhideWhenUsed="0"/>
+    <w:lsdException w:name="Medium Grid 3 Accent 5" w:semiHidden="0" w:uiPriority="69" w:unhideWhenUsed="0"/>
+    <w:lsdException w:name="Dark List Accent 5" w:semiHidden="0" w:uiPriority="70" w:unhideWhenUsed="0"/>
+    <w:lsdException w:name="Colorful Shading Accent 5" w:semiHidden="0" w:uiPriority="71" w:unhideWhenUsed="0"/>
+    <w:lsdException w:name="Colorful List Accent 5" w:semiHidden="0" w:uiPriority="72" w:unhideWhenUsed="0"/>
+    <w:lsdException w:name="Colorful Grid Accent 5" w:semiHidden="0" w:uiPriority="73" w:unhideWhenUsed="0"/>
+    <w:lsdException w:name="Light Shading Accent 6" w:semiHidden="0" w:uiPriority="60" w:unhideWhenUsed="0"/>
+    <w:lsdException w:name="Light List Accent 6" w:semiHidden="0" w:uiPriority="61" w:unhideWhenUsed="0"/>
+    <w:lsdException w:name="Light Grid Accent 6" w:semiHidden="0" w:uiPriority="62" w:unhideWhenUsed="0"/>
+    <w:lsdException w:name="Medium Shading 1 Accent 6" w:semiHidden="0" w:uiPriority="63" w:unhideWhenUsed="0"/>
+    <w:lsdException w:name="Medium Shading 2 Accent 6" w:semiHidden="0" w:uiPriority="64" w:unhideWhenUsed="0"/>
+    <w:lsdException w:name="Medium List 1 Accent 6" w:semiHidden="0" w:uiPriority="65" w:unhideWhenUsed="0"/>
+    <w:lsdException w:name="Medium List 2 Accent 6" w:semiHidden="0" w:uiPriority="66" w:unhideWhenUsed="0"/>
+    <w:lsdException w:name="Medium Grid 1 Accent 6" w:semiHidden="0" w:uiPriority="67" w:unhideWhenUsed="0"/>
+    <w:lsdException w:name="Medium Grid 2 Accent 6" w:semiHidden="0" w:uiPriority="68" w:unhideWhenUsed="0"/>
+    <w:lsdException w:name="Medium Grid 3 Accent 6" w:semiHidden="0" w:uiPriority="69" w:unhideWhenUsed="0"/>
+    <w:lsdException w:name="Dark List Accent 6" w:semiHidden="0" w:uiPriority="70" w:unhideWhenUsed="0"/>
+    <w:lsdException w:name="Colorful Shading Accent 6" w:semiHidden="0" w:uiPriority="71" w:unhideWhenUsed="0"/>
+    <w:lsdException w:name="Colorful List Accent 6" w:semiHidden="0" w:uiPriority="72" w:unhideWhenUsed="0"/>
+    <w:lsdException w:name="Colorful Grid Accent 6" w:semiHidden="0" w:uiPriority="73" w:unhideWhenUsed="0"/>
+    <w:lsdException w:name="Subtle Emphasis" w:semiHidden="0" w:uiPriority="19" w:unhideWhenUsed="0" w:qFormat="1"/>
+    <w:lsdException w:name="Intense Emphasis" w:semiHidden="0" w:uiPriority="21" w:unhideWhenUsed="0" w:qFormat="1"/>
+    <w:lsdException w:name="Subtle Reference" w:semiHidden="0" w:uiPriority="31" w:unhideWhenUsed="0" w:qFormat="1"/>
+    <w:lsdException w:name="Intense Reference" w:semiHidden="0" w:uiPriority="32" w:unhideWhenUsed="0" w:qFormat="1"/>
+    <w:lsdException w:name="Book Title" w:semiHidden="0" w:uiPriority="33" w:unhideWhenUsed="0" w:qFormat="1"/>
+    <w:lsdException w:name="Bibliography" w:uiPriority="37"/>
+    <w:lsdException w:name="TOC Heading" w:uiPriority="39" w:qFormat="1"/>
+  </w:latentStyles>
+  <w:style w:type="paragraph" w:default="1" w:styleId="Normal">
+    <w:name w:val="Normal"/>
+    <w:qFormat/>
+    <w:rPr>
+      <w:sz w:val="24"/>
+      <w:szCs w:val="24"/>
+      <w:lang w:eastAsia="en-US"/>
+    </w:rPr>
+  </w:style>
+  <w:style w:type="character" w:default="1" w:styleId="DefaultParagraphFont">
+    <w:name w:val="Default Paragraph Font"/>
+    <w:uiPriority w:val="1"/>
+    <w:semiHidden/>
+    <w:unhideWhenUsed/>
+  </w:style>
+  <w:style w:type="table" w:default="1" w:styleId="TableNormal">
+    <w:name w:val="Normal Table"/>
+    <w:uiPriority w:val="99"/>
+    <w:semiHidden/>
+    <w:unhideWhenUsed/>
+    <w:tblPr>
+      <w:tblInd w:w="0" w:type="dxa"/>
+      <w:tblCellMar>
+        <w:top w:w="0" w:type="dxa"/>
+        <w:left w:w="108" w:type="dxa"/>
+        <w:bottom w:w="0" w:type="dxa"/>
+        <w:right w:w="108" w:type="dxa"/>
+      </w:tblCellMar>
+    </w:tblPr>
+  </w:style>
+  <w:style w:type="numbering" w:default="1" w:styleId="NoList">
+    <w:name w:val="No List"/>
+    <w:uiPriority w:val="99"/>
+    <w:semiHidden/>
+    <w:unhideWhenUsed/>
+  </w:style>
+  <w:style w:type="paragraph" w:styleId="HTMLPreformatted">
+    <w:name w:val="HTML Preformatted"/>
+    <w:basedOn w:val="Normal"/>
+    <w:link w:val="HTMLPreformattedChar"/>
+    <w:uiPriority w:val="99"/>
+    <w:semiHidden/>
+    <w:unhideWhenUsed/>
+    <w:rsid w:val="00C9294F"/>
+    <w:pPr>
+      <w:tabs>
+        <w:tab w:val="left" w:pos="916"/>
+        <w:tab w:val="left" w:pos="1832"/>
+        <w:tab w:val="left" w:pos="2748"/>
+        <w:tab w:val="left" w:pos="3664"/>
+        <w:tab w:val="left" w:pos="4580"/>
+        <w:tab w:val="left" w:pos="5496"/>
+        <w:tab w:val="left" w:pos="6412"/>
+        <w:tab w:val="left" w:pos="7328"/>
+        <w:tab w:val="left" w:pos="8244"/>
+        <w:tab w:val="left" w:pos="9160"/>
+        <w:tab w:val="left" w:pos="10076"/>
+        <w:tab w:val="left" w:pos="10992"/>
+        <w:tab w:val="left" w:pos="11908"/>
+        <w:tab w:val="left" w:pos="12824"/>
+        <w:tab w:val="left" w:pos="13740"/>
+        <w:tab w:val="left" w:pos="14656"/>
+      </w:tabs>
+    </w:pPr>
+    <w:rPr>
+      <w:rFonts w:ascii="Courier" w:hAnsi="Courier" w:cs="Courier"/>
+      <w:sz w:val="20"/>
+      <w:szCs w:val="20"/>
+    </w:rPr>
+  </w:style>
+  <w:style w:type="character" w:customStyle="1" w:styleId="HTMLPreformattedChar">
+    <w:name w:val="HTML Preformatted Char"/>
+    <w:link w:val="HTMLPreformatted"/>
+    <w:uiPriority w:val="99"/>
+    <w:semiHidden/>
+    <w:rsid w:val="00C9294F"/>
+    <w:rPr>
+      <w:rFonts w:ascii="Courier" w:hAnsi="Courier" w:cs="Courier"/>
+    </w:rPr>
+  </w:style>
+  <w:style w:type="paragraph" w:styleId="BalloonText">
+    <w:name w:val="Balloon Text"/>
+    <w:basedOn w:val="Normal"/>
+    <w:link w:val="BalloonTextChar"/>
+    <w:uiPriority w:val="99"/>
+    <w:semiHidden/>
+    <w:unhideWhenUsed/>
+    <w:rsid w:val="0080240D"/>
+    <w:rPr>
+      <w:rFonts w:ascii="Lucida Grande" w:hAnsi="Lucida Grande" w:cs="Lucida Grande"/>
+      <w:sz w:val="18"/>
+      <w:szCs w:val="18"/>
+    </w:rPr>
+  </w:style>
+  <w:style w:type="character" w:customStyle="1" w:styleId="BalloonTextChar">
+    <w:name w:val="Balloon Text Char"/>
+    <w:basedOn w:val="DefaultParagraphFont"/>
+    <w:link w:val="BalloonText"/>
+    <w:uiPriority w:val="99"/>
+    <w:semiHidden/>
+    <w:rsid w:val="0080240D"/>
+    <w:rPr>
+      <w:rFonts w:ascii="Lucida Grande" w:hAnsi="Lucida Grande" w:cs="Lucida Grande"/>
+      <w:sz w:val="18"/>
+      <w:szCs w:val="18"/>
+      <w:lang w:eastAsia="en-US"/>
+    </w:rPr>
+  </w:style>
 </w:styles>
 </file>
 
@@ -1386,7 +1515,7 @@
     </a:clrScheme>
     <a:fontScheme name="Office">
       <a:majorFont>
-        <a:latin typeface="Calibri Light" panose="020F0302020204030204"/>
+        <a:latin typeface="Calibri Light"/>
         <a:ea typeface=""/>
         <a:cs typeface=""/>
         <a:font script="Jpan" typeface="Yu Gothic Light"/>
@@ -1421,7 +1550,7 @@
         <a:font script="Geor" typeface="Sylfaen"/>
       </a:majorFont>
       <a:minorFont>
-        <a:latin typeface="Calibri" panose="020F0502020204030204"/>
+        <a:latin typeface="Calibri"/>
         <a:ea typeface=""/>
         <a:cs typeface=""/>
         <a:font script="Jpan" typeface="Yu Mincho"/>
@@ -1598,7 +1727,7 @@
   <a:extraClrSchemeLst/>
   <a:extLst>
     <a:ext uri="{05A4C25C-085E-4340-85A3-A5531E510DB2}">
-      <thm15:themeFamily xmlns:thm15="http://schemas.microsoft.com/office/thememl/2012/main" name="Office Theme" id="{62F939B6-93AF-4DB8-9C6B-D6C7DFDC589F}" vid="{4A3C46E8-61CC-4603-A589-7422A47A8E4A}"/>
+      <thm15:themeFamily xmlns:thm15="http://schemas.microsoft.com/office/thememl/2012/main" xmlns="" name="Office Theme" id="{62F939B6-93AF-4DB8-9C6B-D6C7DFDC589F}" vid="{4A3C46E8-61CC-4603-A589-7422A47A8E4A}"/>
     </a:ext>
   </a:extLst>
 </a:theme>

</xml_diff>

<commit_message>
Modified the Readme.docx to add the instructions of frame of choice.
</commit_message>
<xml_diff>
--- a/Readme.docx
+++ b/Readme.docx
@@ -461,7 +461,409 @@
         </w:numPr>
       </w:pPr>
       <w:r>
-        <w:t>Done!</w:t>
+        <w:t>From the Choices of action frame, choose a table such as “gxe_weather_2015” to input data then click either “Append” or “</w:t>
+      </w:r>
+      <w:proofErr w:type="spellStart"/>
+      <w:r>
+        <w:t>Drop_Reimport</w:t>
+      </w:r>
+      <w:proofErr w:type="spellEnd"/>
+      <w:r>
+        <w:t>” radio button.</w:t>
+      </w:r>
+    </w:p>
+    <w:p>
+      <w:pPr>
+        <w:ind w:left="720"/>
+      </w:pPr>
+      <w:r>
+        <w:rPr>
+          <w:noProof/>
+        </w:rPr>
+        <w:drawing>
+          <wp:inline distT="0" distB="0" distL="0" distR="0" wp14:anchorId="02566870" wp14:editId="0D32B80C">
+            <wp:extent cx="5486400" cy="335915"/>
+            <wp:effectExtent l="0" t="0" r="0" b="0"/>
+            <wp:docPr id="7" name="Picture 7"/>
+            <wp:cNvGraphicFramePr>
+              <a:graphicFrameLocks xmlns:a="http://schemas.openxmlformats.org/drawingml/2006/main" noChangeAspect="1"/>
+            </wp:cNvGraphicFramePr>
+            <a:graphic xmlns:a="http://schemas.openxmlformats.org/drawingml/2006/main">
+              <a:graphicData uri="http://schemas.openxmlformats.org/drawingml/2006/picture">
+                <pic:pic xmlns:pic="http://schemas.openxmlformats.org/drawingml/2006/picture">
+                  <pic:nvPicPr>
+                    <pic:cNvPr id="0" name="Screen Shot 2016-06-21 at 10.17.15 AM.png"/>
+                    <pic:cNvPicPr/>
+                  </pic:nvPicPr>
+                  <pic:blipFill>
+                    <a:blip r:embed="rId11">
+                      <a:extLst>
+                        <a:ext uri="{28A0092B-C50C-407E-A947-70E740481C1C}">
+                          <a14:useLocalDpi xmlns:a14="http://schemas.microsoft.com/office/drawing/2010/main" val="0"/>
+                        </a:ext>
+                      </a:extLst>
+                    </a:blip>
+                    <a:stretch>
+                      <a:fillRect/>
+                    </a:stretch>
+                  </pic:blipFill>
+                  <pic:spPr>
+                    <a:xfrm>
+                      <a:off x="0" y="0"/>
+                      <a:ext cx="5486400" cy="335915"/>
+                    </a:xfrm>
+                    <a:prstGeom prst="rect">
+                      <a:avLst/>
+                    </a:prstGeom>
+                  </pic:spPr>
+                </pic:pic>
+              </a:graphicData>
+            </a:graphic>
+          </wp:inline>
+        </w:drawing>
+      </w:r>
+    </w:p>
+    <w:p>
+      <w:pPr>
+        <w:ind w:left="720"/>
+      </w:pPr>
+    </w:p>
+    <w:p>
+      <w:pPr>
+        <w:ind w:left="720"/>
+      </w:pPr>
+      <w:r>
+        <w:t>If you click the “Append” button, click anywhere in the Console window of Eclipse and then press “Enter” on keyboard to close the frame.</w:t>
+      </w:r>
+    </w:p>
+    <w:p>
+      <w:pPr>
+        <w:ind w:left="720"/>
+      </w:pPr>
+      <w:r>
+        <w:rPr>
+          <w:noProof/>
+        </w:rPr>
+        <w:drawing>
+          <wp:inline distT="0" distB="0" distL="0" distR="0" wp14:anchorId="53E9A417" wp14:editId="1AC48DB2">
+            <wp:extent cx="5486400" cy="1753870"/>
+            <wp:effectExtent l="0" t="0" r="0" b="0"/>
+            <wp:docPr id="9" name="Picture 9"/>
+            <wp:cNvGraphicFramePr>
+              <a:graphicFrameLocks xmlns:a="http://schemas.openxmlformats.org/drawingml/2006/main" noChangeAspect="1"/>
+            </wp:cNvGraphicFramePr>
+            <a:graphic xmlns:a="http://schemas.openxmlformats.org/drawingml/2006/main">
+              <a:graphicData uri="http://schemas.openxmlformats.org/drawingml/2006/picture">
+                <pic:pic xmlns:pic="http://schemas.openxmlformats.org/drawingml/2006/picture">
+                  <pic:nvPicPr>
+                    <pic:cNvPr id="0" name="Screen Shot 2016-06-21 at 10.29.58 AM.png"/>
+                    <pic:cNvPicPr/>
+                  </pic:nvPicPr>
+                  <pic:blipFill>
+                    <a:blip r:embed="rId12">
+                      <a:extLst>
+                        <a:ext uri="{28A0092B-C50C-407E-A947-70E740481C1C}">
+                          <a14:useLocalDpi xmlns:a14="http://schemas.microsoft.com/office/drawing/2010/main" val="0"/>
+                        </a:ext>
+                      </a:extLst>
+                    </a:blip>
+                    <a:stretch>
+                      <a:fillRect/>
+                    </a:stretch>
+                  </pic:blipFill>
+                  <pic:spPr>
+                    <a:xfrm>
+                      <a:off x="0" y="0"/>
+                      <a:ext cx="5486400" cy="1753870"/>
+                    </a:xfrm>
+                    <a:prstGeom prst="rect">
+                      <a:avLst/>
+                    </a:prstGeom>
+                  </pic:spPr>
+                </pic:pic>
+              </a:graphicData>
+            </a:graphic>
+          </wp:inline>
+        </w:drawing>
+      </w:r>
+    </w:p>
+    <w:p>
+      <w:pPr>
+        <w:ind w:left="720"/>
+      </w:pPr>
+      <w:r>
+        <w:t>If you click the “</w:t>
+      </w:r>
+      <w:proofErr w:type="spellStart"/>
+      <w:r>
+        <w:t>Drop_Reimport</w:t>
+      </w:r>
+      <w:proofErr w:type="spellEnd"/>
+      <w:r>
+        <w:t xml:space="preserve">” one, you need to confirm your action. </w:t>
+      </w:r>
+    </w:p>
+    <w:p>
+      <w:pPr>
+        <w:ind w:left="720"/>
+      </w:pPr>
+      <w:r>
+        <w:rPr>
+          <w:noProof/>
+        </w:rPr>
+        <w:drawing>
+          <wp:inline distT="0" distB="0" distL="0" distR="0" wp14:anchorId="43E94618" wp14:editId="577C758E">
+            <wp:extent cx="5486400" cy="1673860"/>
+            <wp:effectExtent l="0" t="0" r="0" b="2540"/>
+            <wp:docPr id="10" name="Picture 10"/>
+            <wp:cNvGraphicFramePr>
+              <a:graphicFrameLocks xmlns:a="http://schemas.openxmlformats.org/drawingml/2006/main" noChangeAspect="1"/>
+            </wp:cNvGraphicFramePr>
+            <a:graphic xmlns:a="http://schemas.openxmlformats.org/drawingml/2006/main">
+              <a:graphicData uri="http://schemas.openxmlformats.org/drawingml/2006/picture">
+                <pic:pic xmlns:pic="http://schemas.openxmlformats.org/drawingml/2006/picture">
+                  <pic:nvPicPr>
+                    <pic:cNvPr id="0" name="Screen Shot 2016-06-21 at 10.31.46 AM.png"/>
+                    <pic:cNvPicPr/>
+                  </pic:nvPicPr>
+                  <pic:blipFill>
+                    <a:blip r:embed="rId13">
+                      <a:extLst>
+                        <a:ext uri="{28A0092B-C50C-407E-A947-70E740481C1C}">
+                          <a14:useLocalDpi xmlns:a14="http://schemas.microsoft.com/office/drawing/2010/main" val="0"/>
+                        </a:ext>
+                      </a:extLst>
+                    </a:blip>
+                    <a:stretch>
+                      <a:fillRect/>
+                    </a:stretch>
+                  </pic:blipFill>
+                  <pic:spPr>
+                    <a:xfrm>
+                      <a:off x="0" y="0"/>
+                      <a:ext cx="5486400" cy="1673860"/>
+                    </a:xfrm>
+                    <a:prstGeom prst="rect">
+                      <a:avLst/>
+                    </a:prstGeom>
+                  </pic:spPr>
+                </pic:pic>
+              </a:graphicData>
+            </a:graphic>
+          </wp:inline>
+        </w:drawing>
+      </w:r>
+    </w:p>
+    <w:p>
+      <w:pPr>
+        <w:ind w:left="720"/>
+      </w:pPr>
+      <w:r>
+        <w:t xml:space="preserve">If you would like to create a new table, click the “create new table” button and confirm it, then input the year of experiment such as </w:t>
+      </w:r>
+      <w:proofErr w:type="spellStart"/>
+      <w:r>
+        <w:t>xxxx</w:t>
+      </w:r>
+      <w:proofErr w:type="spellEnd"/>
+      <w:r>
+        <w:t>, the table name would be “</w:t>
+      </w:r>
+      <w:proofErr w:type="spellStart"/>
+      <w:r>
+        <w:t>gxe_weather_xxxx</w:t>
+      </w:r>
+      <w:proofErr w:type="spellEnd"/>
+      <w:r>
+        <w:t>”.</w:t>
+      </w:r>
+    </w:p>
+    <w:p>
+      <w:pPr>
+        <w:ind w:left="720"/>
+      </w:pPr>
+      <w:r>
+        <w:rPr>
+          <w:noProof/>
+        </w:rPr>
+        <w:drawing>
+          <wp:inline distT="0" distB="0" distL="0" distR="0" wp14:anchorId="4882773B" wp14:editId="379FC4DC">
+            <wp:extent cx="5486400" cy="2025650"/>
+            <wp:effectExtent l="0" t="0" r="0" b="6350"/>
+            <wp:docPr id="11" name="Picture 11"/>
+            <wp:cNvGraphicFramePr>
+              <a:graphicFrameLocks xmlns:a="http://schemas.openxmlformats.org/drawingml/2006/main" noChangeAspect="1"/>
+            </wp:cNvGraphicFramePr>
+            <a:graphic xmlns:a="http://schemas.openxmlformats.org/drawingml/2006/main">
+              <a:graphicData uri="http://schemas.openxmlformats.org/drawingml/2006/picture">
+                <pic:pic xmlns:pic="http://schemas.openxmlformats.org/drawingml/2006/picture">
+                  <pic:nvPicPr>
+                    <pic:cNvPr id="0" name="Screen Shot 2016-06-21 at 10.33.46 AM.png"/>
+                    <pic:cNvPicPr/>
+                  </pic:nvPicPr>
+                  <pic:blipFill>
+                    <a:blip r:embed="rId14">
+                      <a:extLst>
+                        <a:ext uri="{28A0092B-C50C-407E-A947-70E740481C1C}">
+                          <a14:useLocalDpi xmlns:a14="http://schemas.microsoft.com/office/drawing/2010/main" val="0"/>
+                        </a:ext>
+                      </a:extLst>
+                    </a:blip>
+                    <a:stretch>
+                      <a:fillRect/>
+                    </a:stretch>
+                  </pic:blipFill>
+                  <pic:spPr>
+                    <a:xfrm>
+                      <a:off x="0" y="0"/>
+                      <a:ext cx="5486400" cy="2025650"/>
+                    </a:xfrm>
+                    <a:prstGeom prst="rect">
+                      <a:avLst/>
+                    </a:prstGeom>
+                  </pic:spPr>
+                </pic:pic>
+              </a:graphicData>
+            </a:graphic>
+          </wp:inline>
+        </w:drawing>
+      </w:r>
+    </w:p>
+    <w:p>
+      <w:pPr>
+        <w:ind w:left="720"/>
+      </w:pPr>
+      <w:r>
+        <w:rPr>
+          <w:noProof/>
+        </w:rPr>
+        <w:drawing>
+          <wp:inline distT="0" distB="0" distL="0" distR="0" wp14:anchorId="0BD03BA1" wp14:editId="76B8267A">
+            <wp:extent cx="5067300" cy="2133600"/>
+            <wp:effectExtent l="0" t="0" r="12700" b="0"/>
+            <wp:docPr id="12" name="Picture 12"/>
+            <wp:cNvGraphicFramePr>
+              <a:graphicFrameLocks xmlns:a="http://schemas.openxmlformats.org/drawingml/2006/main" noChangeAspect="1"/>
+            </wp:cNvGraphicFramePr>
+            <a:graphic xmlns:a="http://schemas.openxmlformats.org/drawingml/2006/main">
+              <a:graphicData uri="http://schemas.openxmlformats.org/drawingml/2006/picture">
+                <pic:pic xmlns:pic="http://schemas.openxmlformats.org/drawingml/2006/picture">
+                  <pic:nvPicPr>
+                    <pic:cNvPr id="0" name="Screen Shot 2016-06-21 at 10.35.55 AM.png"/>
+                    <pic:cNvPicPr/>
+                  </pic:nvPicPr>
+                  <pic:blipFill>
+                    <a:blip r:embed="rId15">
+                      <a:extLst>
+                        <a:ext uri="{28A0092B-C50C-407E-A947-70E740481C1C}">
+                          <a14:useLocalDpi xmlns:a14="http://schemas.microsoft.com/office/drawing/2010/main" val="0"/>
+                        </a:ext>
+                      </a:extLst>
+                    </a:blip>
+                    <a:stretch>
+                      <a:fillRect/>
+                    </a:stretch>
+                  </pic:blipFill>
+                  <pic:spPr>
+                    <a:xfrm>
+                      <a:off x="0" y="0"/>
+                      <a:ext cx="5067300" cy="2133600"/>
+                    </a:xfrm>
+                    <a:prstGeom prst="rect">
+                      <a:avLst/>
+                    </a:prstGeom>
+                  </pic:spPr>
+                </pic:pic>
+              </a:graphicData>
+            </a:graphic>
+          </wp:inline>
+        </w:drawing>
+      </w:r>
+    </w:p>
+    <w:p>
+      <w:pPr>
+        <w:ind w:left="720"/>
+      </w:pPr>
+      <w:r>
+        <w:t>Click “OK” button. If the input is not a four digit number, the input window will keep on showing until the input is satisfied, finally, click “OK” button again.</w:t>
+      </w:r>
+    </w:p>
+    <w:p>
+      <w:pPr>
+        <w:pStyle w:val="ListParagraph"/>
+        <w:numPr>
+          <w:ilvl w:val="0"/>
+          <w:numId w:val="1"/>
+        </w:numPr>
+      </w:pPr>
+      <w:r>
+        <w:t>C</w:t>
+      </w:r>
+      <w:r>
+        <w:t>lick anywhere in the Console window of Eclipse and then press “Enter” on keyboard to close the frame.</w:t>
+      </w:r>
+    </w:p>
+    <w:p>
+      <w:pPr>
+        <w:pStyle w:val="ListParagraph"/>
+      </w:pPr>
+      <w:r>
+        <w:rPr>
+          <w:noProof/>
+        </w:rPr>
+        <w:drawing>
+          <wp:inline distT="0" distB="0" distL="0" distR="0" wp14:anchorId="7BACE5CC" wp14:editId="0D161E0E">
+            <wp:extent cx="5486400" cy="1753870"/>
+            <wp:effectExtent l="0" t="0" r="0" b="0"/>
+            <wp:docPr id="13" name="Picture 13"/>
+            <wp:cNvGraphicFramePr>
+              <a:graphicFrameLocks xmlns:a="http://schemas.openxmlformats.org/drawingml/2006/main" noChangeAspect="1"/>
+            </wp:cNvGraphicFramePr>
+            <a:graphic xmlns:a="http://schemas.openxmlformats.org/drawingml/2006/main">
+              <a:graphicData uri="http://schemas.openxmlformats.org/drawingml/2006/picture">
+                <pic:pic xmlns:pic="http://schemas.openxmlformats.org/drawingml/2006/picture">
+                  <pic:nvPicPr>
+                    <pic:cNvPr id="0" name="Screen Shot 2016-06-21 at 10.29.58 AM.png"/>
+                    <pic:cNvPicPr/>
+                  </pic:nvPicPr>
+                  <pic:blipFill>
+                    <a:blip r:embed="rId12">
+                      <a:extLst>
+                        <a:ext uri="{28A0092B-C50C-407E-A947-70E740481C1C}">
+                          <a14:useLocalDpi xmlns:a14="http://schemas.microsoft.com/office/drawing/2010/main" val="0"/>
+                        </a:ext>
+                      </a:extLst>
+                    </a:blip>
+                    <a:stretch>
+                      <a:fillRect/>
+                    </a:stretch>
+                  </pic:blipFill>
+                  <pic:spPr>
+                    <a:xfrm>
+                      <a:off x="0" y="0"/>
+                      <a:ext cx="5486400" cy="1753870"/>
+                    </a:xfrm>
+                    <a:prstGeom prst="rect">
+                      <a:avLst/>
+                    </a:prstGeom>
+                  </pic:spPr>
+                </pic:pic>
+              </a:graphicData>
+            </a:graphic>
+          </wp:inline>
+        </w:drawing>
+      </w:r>
+    </w:p>
+    <w:p>
+      <w:pPr>
+        <w:pStyle w:val="ListParagraph"/>
+        <w:numPr>
+          <w:ilvl w:val="0"/>
+          <w:numId w:val="1"/>
+        </w:numPr>
+      </w:pPr>
+      <w:r>
+        <w:t>Done.</w:t>
       </w:r>
     </w:p>
     <w:p>
@@ -634,27 +1036,8 @@
       <w:pPr>
         <w:ind w:left="720"/>
       </w:pPr>
-      <w:r>
-        <w:t xml:space="preserve">Then, </w:t>
-      </w:r>
-      <w:r>
-        <w:t>comment off this line in Weather_Data_Format_Transfer_Manager.java:</w:t>
-      </w:r>
-      <w:r>
-        <w:t xml:space="preserve"> </w:t>
-      </w:r>
-      <w:proofErr w:type="spellStart"/>
-      <w:r>
-        <w:rPr>
-          <w:rFonts w:ascii="Monaco" w:hAnsi="Monaco" w:cs="Monaco"/>
-          <w:i/>
-          <w:iCs/>
-          <w:color w:val="0000C0"/>
-          <w:sz w:val="22"/>
-          <w:szCs w:val="22"/>
-        </w:rPr>
-        <w:t>db_tester</w:t>
-      </w:r>
+      <w:bookmarkStart w:id="0" w:name="_GoBack"/>
+      <w:bookmarkEnd w:id="0"/>
       <w:r>
         <w:rPr>
           <w:rFonts w:ascii="Monaco" w:hAnsi="Monaco" w:cs="Monaco"/>
@@ -662,9 +1045,8 @@
           <w:sz w:val="22"/>
           <w:szCs w:val="22"/>
         </w:rPr>
-        <w:t>.drop_Then_Create_</w:t>
-      </w:r>
-      <w:proofErr w:type="gramStart"/>
+        <w:t xml:space="preserve">Finally, </w:t>
+      </w:r>
       <w:r>
         <w:rPr>
           <w:rFonts w:ascii="Monaco" w:hAnsi="Monaco" w:cs="Monaco"/>
@@ -672,9 +1054,8 @@
           <w:sz w:val="22"/>
           <w:szCs w:val="22"/>
         </w:rPr>
-        <w:t>Table</w:t>
-      </w:r>
-      <w:proofErr w:type="spellEnd"/>
+        <w:t xml:space="preserve">run </w:t>
+      </w:r>
       <w:r>
         <w:rPr>
           <w:rFonts w:ascii="Monaco" w:hAnsi="Monaco" w:cs="Monaco"/>
@@ -682,10 +1063,8 @@
           <w:sz w:val="22"/>
           <w:szCs w:val="22"/>
         </w:rPr>
-        <w:t>(</w:t>
-      </w:r>
-      <w:proofErr w:type="spellStart"/>
-      <w:proofErr w:type="gramEnd"/>
+        <w:t xml:space="preserve">step </w:t>
+      </w:r>
       <w:r>
         <w:rPr>
           <w:rFonts w:ascii="Monaco" w:hAnsi="Monaco" w:cs="Monaco"/>
@@ -693,20 +1072,8 @@
           <w:sz w:val="22"/>
           <w:szCs w:val="22"/>
         </w:rPr>
-        <w:t>Weather_Data_Into_DB.</w:t>
-      </w:r>
-      <w:r>
-        <w:rPr>
-          <w:rFonts w:ascii="Monaco" w:hAnsi="Monaco" w:cs="Monaco"/>
-          <w:i/>
-          <w:iCs/>
-          <w:color w:val="000000"/>
-          <w:sz w:val="22"/>
-          <w:szCs w:val="22"/>
-        </w:rPr>
-        <w:t>getConnection_Remote</w:t>
-      </w:r>
-      <w:proofErr w:type="spellEnd"/>
+        <w:t>2-</w:t>
+      </w:r>
       <w:r>
         <w:rPr>
           <w:rFonts w:ascii="Monaco" w:hAnsi="Monaco" w:cs="Monaco"/>
@@ -714,128 +1081,8 @@
           <w:sz w:val="22"/>
           <w:szCs w:val="22"/>
         </w:rPr>
-        <w:t>());</w:t>
-      </w:r>
-      <w:r>
-        <w:rPr>
-          <w:rFonts w:ascii="Monaco" w:hAnsi="Monaco" w:cs="Monaco"/>
-          <w:color w:val="000000"/>
-          <w:sz w:val="22"/>
-          <w:szCs w:val="22"/>
-        </w:rPr>
-        <w:t xml:space="preserve"> </w:t>
-      </w:r>
-    </w:p>
-    <w:p>
-      <w:pPr>
-        <w:ind w:left="720"/>
-      </w:pPr>
-      <w:r>
-        <w:rPr>
-          <w:rFonts w:ascii="Monaco" w:hAnsi="Monaco" w:cs="Monaco"/>
-          <w:noProof/>
-          <w:color w:val="000000"/>
-          <w:sz w:val="22"/>
-          <w:szCs w:val="22"/>
-        </w:rPr>
-        <w:drawing>
-          <wp:inline distT="0" distB="0" distL="0" distR="0" wp14:anchorId="4EDD2222" wp14:editId="1473642C">
-            <wp:extent cx="5486400" cy="3641090"/>
-            <wp:effectExtent l="0" t="0" r="0" b="0"/>
-            <wp:docPr id="5" name="Picture 5"/>
-            <wp:cNvGraphicFramePr>
-              <a:graphicFrameLocks xmlns:a="http://schemas.openxmlformats.org/drawingml/2006/main" noChangeAspect="1"/>
-            </wp:cNvGraphicFramePr>
-            <a:graphic xmlns:a="http://schemas.openxmlformats.org/drawingml/2006/main">
-              <a:graphicData uri="http://schemas.openxmlformats.org/drawingml/2006/picture">
-                <pic:pic xmlns:pic="http://schemas.openxmlformats.org/drawingml/2006/picture">
-                  <pic:nvPicPr>
-                    <pic:cNvPr id="5" name="Screen Shot 2016-05-20 at 6.53.48 PM.png"/>
-                    <pic:cNvPicPr/>
-                  </pic:nvPicPr>
-                  <pic:blipFill>
-                    <a:blip r:embed="rId11">
-                      <a:extLst>
-                        <a:ext uri="{28A0092B-C50C-407E-A947-70E740481C1C}">
-                          <a14:useLocalDpi xmlns:a14="http://schemas.microsoft.com/office/drawing/2010/main" val="0"/>
-                        </a:ext>
-                      </a:extLst>
-                    </a:blip>
-                    <a:stretch>
-                      <a:fillRect/>
-                    </a:stretch>
-                  </pic:blipFill>
-                  <pic:spPr>
-                    <a:xfrm>
-                      <a:off x="0" y="0"/>
-                      <a:ext cx="5486400" cy="3641090"/>
-                    </a:xfrm>
-                    <a:prstGeom prst="rect">
-                      <a:avLst/>
-                    </a:prstGeom>
-                  </pic:spPr>
-                </pic:pic>
-              </a:graphicData>
-            </a:graphic>
-          </wp:inline>
-        </w:drawing>
-      </w:r>
-      <w:r>
-        <w:rPr>
-          <w:rFonts w:ascii="Monaco" w:hAnsi="Monaco" w:cs="Monaco"/>
-          <w:color w:val="000000"/>
-          <w:sz w:val="22"/>
-          <w:szCs w:val="22"/>
-        </w:rPr>
-        <w:br/>
-      </w:r>
-      <w:r>
-        <w:rPr>
-          <w:rFonts w:ascii="Monaco" w:hAnsi="Monaco" w:cs="Monaco"/>
-          <w:color w:val="000000"/>
-          <w:sz w:val="22"/>
-          <w:szCs w:val="22"/>
-        </w:rPr>
-        <w:t xml:space="preserve">Finally, </w:t>
-      </w:r>
-      <w:r>
-        <w:rPr>
-          <w:rFonts w:ascii="Monaco" w:hAnsi="Monaco" w:cs="Monaco"/>
-          <w:color w:val="000000"/>
-          <w:sz w:val="22"/>
-          <w:szCs w:val="22"/>
-        </w:rPr>
-        <w:t xml:space="preserve">run </w:t>
-      </w:r>
-      <w:r>
-        <w:rPr>
-          <w:rFonts w:ascii="Monaco" w:hAnsi="Monaco" w:cs="Monaco"/>
-          <w:color w:val="000000"/>
-          <w:sz w:val="22"/>
-          <w:szCs w:val="22"/>
-        </w:rPr>
-        <w:t xml:space="preserve">step </w:t>
-      </w:r>
-      <w:r>
-        <w:rPr>
-          <w:rFonts w:ascii="Monaco" w:hAnsi="Monaco" w:cs="Monaco"/>
-          <w:color w:val="000000"/>
-          <w:sz w:val="22"/>
-          <w:szCs w:val="22"/>
-        </w:rPr>
-        <w:t>2-</w:t>
-      </w:r>
-      <w:r>
-        <w:rPr>
-          <w:rFonts w:ascii="Monaco" w:hAnsi="Monaco" w:cs="Monaco"/>
-          <w:color w:val="000000"/>
-          <w:sz w:val="22"/>
-          <w:szCs w:val="22"/>
-        </w:rPr>
-        <w:t>5</w:t>
-      </w:r>
-      <w:bookmarkStart w:id="0" w:name="_GoBack"/>
-      <w:bookmarkEnd w:id="0"/>
+        <w:t>8</w:t>
+      </w:r>
       <w:r>
         <w:rPr>
           <w:rFonts w:ascii="Monaco" w:hAnsi="Monaco" w:cs="Monaco"/>
@@ -861,7 +1108,7 @@
   <w:abstractNum w:abstractNumId="0">
     <w:nsid w:val="37532021"/>
     <w:multiLevelType w:val="hybridMultilevel"/>
-    <w:tmpl w:val="B2D2C684"/>
+    <w:tmpl w:val="3970EDFC"/>
     <w:lvl w:ilvl="0" w:tplc="0409000F">
       <w:start w:val="1"/>
       <w:numFmt w:val="decimal"/>
@@ -1208,6 +1455,17 @@
       <w:lang w:eastAsia="en-US"/>
     </w:rPr>
   </w:style>
+  <w:style w:type="paragraph" w:styleId="ListParagraph">
+    <w:name w:val="List Paragraph"/>
+    <w:basedOn w:val="Normal"/>
+    <w:uiPriority w:val="34"/>
+    <w:qFormat/>
+    <w:rsid w:val="004F23F6"/>
+    <w:pPr>
+      <w:ind w:left="720"/>
+      <w:contextualSpacing/>
+    </w:pPr>
+  </w:style>
 </w:styles>
 </file>
 
@@ -1469,6 +1727,17 @@
       <w:lang w:eastAsia="en-US"/>
     </w:rPr>
   </w:style>
+  <w:style w:type="paragraph" w:styleId="ListParagraph">
+    <w:name w:val="List Paragraph"/>
+    <w:basedOn w:val="Normal"/>
+    <w:uiPriority w:val="34"/>
+    <w:qFormat/>
+    <w:rsid w:val="004F23F6"/>
+    <w:pPr>
+      <w:ind w:left="720"/>
+      <w:contextualSpacing/>
+    </w:pPr>
+  </w:style>
 </w:styles>
 </file>
 
@@ -1727,7 +1996,7 @@
   <a:extraClrSchemeLst/>
   <a:extLst>
     <a:ext uri="{05A4C25C-085E-4340-85A3-A5531E510DB2}">
-      <thm15:themeFamily xmlns:thm15="http://schemas.microsoft.com/office/thememl/2012/main" xmlns="" name="Office Theme" id="{62F939B6-93AF-4DB8-9C6B-D6C7DFDC589F}" vid="{4A3C46E8-61CC-4603-A589-7422A47A8E4A}"/>
+      <thm15:themeFamily xmlns="" xmlns:thm15="http://schemas.microsoft.com/office/thememl/2012/main" name="Office Theme" id="{62F939B6-93AF-4DB8-9C6B-D6C7DFDC589F}" vid="{4A3C46E8-61CC-4603-A589-7422A47A8E4A}"/>
     </a:ext>
   </a:extLst>
 </a:theme>

</xml_diff>